<commit_message>
# Updated Arquitectura TP Grupal.docx with Package diagram
</commit_message>
<xml_diff>
--- a/docs/Arquitectura TP Grupal.docx
+++ b/docs/Arquitectura TP Grupal.docx
@@ -165,12 +165,14 @@
         </w:rPr>
       </w:pPr>
       <w:hyperlink w:anchor="_Vista_de_procesos" w:history="1">
+        <w:proofErr w:type="spellStart"/>
         <w:r>
           <w:rPr>
             <w:rStyle w:val="Hyperlink"/>
           </w:rPr>
           <w:t>Proceso</w:t>
         </w:r>
+        <w:proofErr w:type="spellEnd"/>
       </w:hyperlink>
     </w:p>
     <w:p>
@@ -185,12 +187,14 @@
         </w:rPr>
       </w:pPr>
       <w:hyperlink w:anchor="_Vista_física" w:history="1">
+        <w:proofErr w:type="spellStart"/>
         <w:r>
           <w:rPr>
             <w:rStyle w:val="Hyperlink"/>
           </w:rPr>
           <w:t>Física</w:t>
         </w:r>
+        <w:proofErr w:type="spellEnd"/>
       </w:hyperlink>
     </w:p>
     <w:p>
@@ -516,7 +520,21 @@
         <w:rPr>
           <w:lang w:val="es-AR"/>
         </w:rPr>
-        <w:t>Ver estadísticas (alumnos inscriptos, grupos asignados, TPs recibidos, e-mails recibidos, estados de temas de discusión, número de e-mails que no cumplen con las reglas).</w:t>
+        <w:t xml:space="preserve">Ver estadísticas (alumnos inscriptos, grupos asignados, </w:t>
+      </w:r>
+      <w:proofErr w:type="spellStart"/>
+      <w:r>
+        <w:rPr>
+          <w:lang w:val="es-AR"/>
+        </w:rPr>
+        <w:t>TPs</w:t>
+      </w:r>
+      <w:proofErr w:type="spellEnd"/>
+      <w:r>
+        <w:rPr>
+          <w:lang w:val="es-AR"/>
+        </w:rPr>
+        <w:t xml:space="preserve"> recibidos, e-mails recibidos, estados de temas de discusión, número de e-mails que no cumplen con las reglas).</w:t>
       </w:r>
     </w:p>
     <w:tbl>
@@ -559,7 +577,21 @@
               <w:rPr>
                 <w:lang w:val="es-AR"/>
               </w:rPr>
-              <w:t>Los ítems 4 y 5 no son parte del scope del proyecto (al menos en esta versión). Es decir, la información necesaria para cumplir con dichos casos de uso será guardada, pero el sistema no permitirá consultarla.</w:t>
+              <w:t xml:space="preserve">Los ítems 4 y 5 no son parte del </w:t>
+            </w:r>
+            <w:proofErr w:type="spellStart"/>
+            <w:r>
+              <w:rPr>
+                <w:lang w:val="es-AR"/>
+              </w:rPr>
+              <w:t>scope</w:t>
+            </w:r>
+            <w:proofErr w:type="spellEnd"/>
+            <w:r>
+              <w:rPr>
+                <w:lang w:val="es-AR"/>
+              </w:rPr>
+              <w:t xml:space="preserve"> del proyecto (al menos en esta versión). Es decir, la información necesaria para cumplir con dichos casos de uso será guardada, pero el sistema no permitirá consultarla.</w:t>
             </w:r>
           </w:p>
         </w:tc>
@@ -669,12 +701,21 @@
         </w:rPr>
       </w:pPr>
       <w:hyperlink r:id="rId10" w:history="1">
+        <w:proofErr w:type="spellStart"/>
         <w:r>
           <w:rPr>
             <w:rStyle w:val="Hyperlink"/>
             <w:lang w:val="es-AR"/>
           </w:rPr>
-          <w:t>Entity Framework</w:t>
+          <w:t>Entity</w:t>
+        </w:r>
+        <w:proofErr w:type="spellEnd"/>
+        <w:r>
+          <w:rPr>
+            <w:rStyle w:val="Hyperlink"/>
+            <w:lang w:val="es-AR"/>
+          </w:rPr>
+          <w:t xml:space="preserve"> Framework</w:t>
         </w:r>
       </w:hyperlink>
       <w:r>
@@ -696,6 +737,7 @@
         </w:rPr>
       </w:pPr>
       <w:hyperlink r:id="rId11" w:history="1">
+        <w:proofErr w:type="spellStart"/>
         <w:r>
           <w:rPr>
             <w:rStyle w:val="Hyperlink"/>
@@ -703,6 +745,7 @@
           </w:rPr>
           <w:t>Moq</w:t>
         </w:r>
+        <w:proofErr w:type="spellEnd"/>
       </w:hyperlink>
       <w:r>
         <w:rPr>
@@ -723,7 +766,21 @@
         <w:rPr>
           <w:lang w:val="es-AR"/>
         </w:rPr>
-        <w:t xml:space="preserve"> para crear mocks.</w:t>
+        <w:t xml:space="preserve"> para crear </w:t>
+      </w:r>
+      <w:proofErr w:type="spellStart"/>
+      <w:r>
+        <w:rPr>
+          <w:lang w:val="es-AR"/>
+        </w:rPr>
+        <w:t>mocks</w:t>
+      </w:r>
+      <w:proofErr w:type="spellEnd"/>
+      <w:r>
+        <w:rPr>
+          <w:lang w:val="es-AR"/>
+        </w:rPr>
+        <w:t>.</w:t>
       </w:r>
     </w:p>
     <w:p>
@@ -738,6 +795,7 @@
         </w:rPr>
       </w:pPr>
       <w:hyperlink r:id="rId13" w:history="1">
+        <w:proofErr w:type="spellStart"/>
         <w:r>
           <w:rPr>
             <w:rStyle w:val="Hyperlink"/>
@@ -745,6 +803,7 @@
           </w:rPr>
           <w:t>Unity</w:t>
         </w:r>
+        <w:proofErr w:type="spellEnd"/>
       </w:hyperlink>
       <w:r>
         <w:rPr>
@@ -838,7 +897,39 @@
         <w:rPr>
           <w:lang w:val="es-AR"/>
         </w:rPr>
-        <w:t>En una primera instancia se realizara una aplicación con vista por consola, este es el diagrama de paquetes:</w:t>
+        <w:t>E</w:t>
+      </w:r>
+      <w:r>
+        <w:rPr>
+          <w:lang w:val="es-AR"/>
+        </w:rPr>
+        <w:t>ste es el diagrama</w:t>
+      </w:r>
+      <w:r>
+        <w:rPr>
+          <w:lang w:val="es-AR"/>
+        </w:rPr>
+        <w:t xml:space="preserve"> que muestra los paquetes </w:t>
+      </w:r>
+      <w:proofErr w:type="gramStart"/>
+      <w:r>
+        <w:rPr>
+          <w:lang w:val="es-AR"/>
+        </w:rPr>
+        <w:t>mas</w:t>
+      </w:r>
+      <w:proofErr w:type="gramEnd"/>
+      <w:r>
+        <w:rPr>
+          <w:lang w:val="es-AR"/>
+        </w:rPr>
+        <w:t xml:space="preserve"> relevantes y sus relaciones de utilización</w:t>
+      </w:r>
+      <w:r>
+        <w:rPr>
+          <w:lang w:val="es-AR"/>
+        </w:rPr>
+        <w:t>:</w:t>
       </w:r>
     </w:p>
     <w:p>
@@ -852,52 +943,31 @@
           <w:noProof/>
           <w:lang w:val="es-AR" w:eastAsia="es-AR"/>
         </w:rPr>
-        <w:lastRenderedPageBreak/>
-        <w:drawing>
-          <wp:inline distT="0" distB="0" distL="0" distR="0">
-            <wp:extent cx="5610225" cy="3981450"/>
-            <wp:effectExtent l="19050" t="0" r="9525" b="0"/>
-            <wp:docPr id="6" name="Imagen 4"/>
-            <wp:cNvGraphicFramePr>
-              <a:graphicFrameLocks xmlns:a="http://schemas.openxmlformats.org/drawingml/2006/main" noChangeAspect="1"/>
-            </wp:cNvGraphicFramePr>
-            <a:graphic xmlns:a="http://schemas.openxmlformats.org/drawingml/2006/main">
-              <a:graphicData uri="http://schemas.openxmlformats.org/drawingml/2006/picture">
-                <pic:pic xmlns:pic="http://schemas.openxmlformats.org/drawingml/2006/picture">
-                  <pic:nvPicPr>
-                    <pic:cNvPr id="0" name="Picture 4"/>
-                    <pic:cNvPicPr>
-                      <a:picLocks noChangeAspect="1" noChangeArrowheads="1"/>
-                    </pic:cNvPicPr>
-                  </pic:nvPicPr>
-                  <pic:blipFill>
-                    <a:blip r:embed="rId14"/>
-                    <a:srcRect/>
-                    <a:stretch>
-                      <a:fillRect/>
-                    </a:stretch>
-                  </pic:blipFill>
-                  <pic:spPr bwMode="auto">
-                    <a:xfrm>
-                      <a:off x="0" y="0"/>
-                      <a:ext cx="5610225" cy="3981450"/>
-                    </a:xfrm>
-                    <a:prstGeom prst="rect">
-                      <a:avLst/>
-                    </a:prstGeom>
-                    <a:noFill/>
-                    <a:ln w="9525">
-                      <a:noFill/>
-                      <a:miter lim="800000"/>
-                      <a:headEnd/>
-                      <a:tailEnd/>
-                    </a:ln>
-                  </pic:spPr>
-                </pic:pic>
-              </a:graphicData>
-            </a:graphic>
-          </wp:inline>
-        </w:drawing>
+        <w:object w:dxaOrig="11460" w:dyaOrig="5220">
+          <v:shapetype id="_x0000_t75" coordsize="21600,21600" o:spt="75" o:preferrelative="t" path="m@4@5l@4@11@9@11@9@5xe" filled="f" stroked="f">
+            <v:stroke joinstyle="miter"/>
+            <v:formulas>
+              <v:f eqn="if lineDrawn pixelLineWidth 0"/>
+              <v:f eqn="sum @0 1 0"/>
+              <v:f eqn="sum 0 0 @1"/>
+              <v:f eqn="prod @2 1 2"/>
+              <v:f eqn="prod @3 21600 pixelWidth"/>
+              <v:f eqn="prod @3 21600 pixelHeight"/>
+              <v:f eqn="sum @0 0 1"/>
+              <v:f eqn="prod @6 1 2"/>
+              <v:f eqn="prod @7 21600 pixelWidth"/>
+              <v:f eqn="sum @8 21600 0"/>
+              <v:f eqn="prod @7 21600 pixelHeight"/>
+              <v:f eqn="sum @10 21600 0"/>
+            </v:formulas>
+            <v:path o:extrusionok="f" gradientshapeok="t" o:connecttype="rect"/>
+            <o:lock v:ext="edit" aspectratio="t"/>
+          </v:shapetype>
+          <v:shape id="_x0000_i1025" type="#_x0000_t75" style="width:414pt;height:189pt" o:ole="">
+            <v:imagedata r:id="rId14" o:title=""/>
+          </v:shape>
+          <o:OLEObject Type="Embed" ProgID="PBrush" ShapeID="_x0000_i1025" DrawAspect="Content" ObjectID="_1412720950" r:id="rId15"/>
+        </w:object>
       </w:r>
     </w:p>
     <w:p>
@@ -925,12 +995,37 @@
           <w:lang w:val="es-AR"/>
         </w:rPr>
       </w:pPr>
+      <w:proofErr w:type="spellStart"/>
       <w:r>
         <w:rPr>
           <w:b/>
           <w:lang w:val="es-AR"/>
         </w:rPr>
-        <w:t>Models:</w:t>
+        <w:t>Courses</w:t>
+      </w:r>
+      <w:proofErr w:type="spellEnd"/>
+      <w:r>
+        <w:rPr>
+          <w:b/>
+          <w:lang w:val="es-AR"/>
+        </w:rPr>
+        <w:t xml:space="preserve"> </w:t>
+      </w:r>
+      <w:proofErr w:type="spellStart"/>
+      <w:r>
+        <w:rPr>
+          <w:b/>
+          <w:lang w:val="es-AR"/>
+        </w:rPr>
+        <w:t>Model</w:t>
+      </w:r>
+      <w:proofErr w:type="spellEnd"/>
+      <w:r>
+        <w:rPr>
+          <w:b/>
+          <w:lang w:val="es-AR"/>
+        </w:rPr>
+        <w:t>:</w:t>
       </w:r>
       <w:r>
         <w:rPr>
@@ -958,25 +1053,41 @@
           <w:lang w:val="es-AR"/>
         </w:rPr>
       </w:pPr>
+      <w:proofErr w:type="spellStart"/>
       <w:r>
         <w:rPr>
           <w:b/>
           <w:lang w:val="es-AR"/>
         </w:rPr>
-        <w:t>Application:</w:t>
+        <w:t>Persiste</w:t>
       </w:r>
       <w:r>
         <w:rPr>
           <w:b/>
           <w:lang w:val="es-AR"/>
         </w:rPr>
+        <w:t>nce</w:t>
+      </w:r>
+      <w:proofErr w:type="spellEnd"/>
+      <w:r>
+        <w:rPr>
+          <w:b/>
+          <w:lang w:val="es-AR"/>
+        </w:rPr>
+        <w:t>:</w:t>
+      </w:r>
+      <w:r>
+        <w:rPr>
+          <w:b/>
+          <w:lang w:val="es-AR"/>
+        </w:rPr>
         <w:t xml:space="preserve"> </w:t>
       </w:r>
       <w:r>
         <w:rPr>
           <w:lang w:val="es-AR"/>
         </w:rPr>
-        <w:t>Contiene clases necesarias para iniciar la aplicación (como el Bootstrapper).</w:t>
+        <w:t>Contiene las clases necesarias para guardar los datos generados por el procesamiento de e-mails y recuperarlos.</w:t>
       </w:r>
     </w:p>
     <w:p>
@@ -996,14 +1107,14 @@
           <w:b/>
           <w:lang w:val="es-AR"/>
         </w:rPr>
-        <w:t>Persiste</w:t>
+        <w:t>Visual</w:t>
       </w:r>
       <w:r>
         <w:rPr>
           <w:b/>
           <w:lang w:val="es-AR"/>
         </w:rPr>
-        <w:t>nce:</w:t>
+        <w:t>:</w:t>
       </w:r>
       <w:r>
         <w:rPr>
@@ -1016,7 +1127,25 @@
         <w:rPr>
           <w:lang w:val="es-AR"/>
         </w:rPr>
-        <w:t>Contiene las clases necesarias para guardar los datos generados por el procesamiento de e-mails y recuperarlos.</w:t>
+        <w:t>Contiene las interfaces de las vistas y la implementación de las mismas</w:t>
+      </w:r>
+      <w:r>
+        <w:rPr>
+          <w:lang w:val="es-AR"/>
+        </w:rPr>
+        <w:t xml:space="preserve"> así</w:t>
+      </w:r>
+      <w:r>
+        <w:rPr>
+          <w:lang w:val="es-AR"/>
+        </w:rPr>
+        <w:t xml:space="preserve"> como también </w:t>
+      </w:r>
+      <w:r>
+        <w:rPr>
+          <w:lang w:val="es-AR"/>
+        </w:rPr>
+        <w:t>implementación de los controladores para cada vista y las interfaces de los mismos.</w:t>
       </w:r>
     </w:p>
     <w:p>
@@ -1031,117 +1160,43 @@
           <w:lang w:val="es-AR"/>
         </w:rPr>
       </w:pPr>
+      <w:proofErr w:type="spellStart"/>
       <w:r>
         <w:rPr>
           <w:b/>
           <w:lang w:val="es-AR"/>
         </w:rPr>
+        <w:t>Message</w:t>
+      </w:r>
+      <w:proofErr w:type="spellEnd"/>
+      <w:r>
+        <w:rPr>
+          <w:b/>
+          <w:lang w:val="es-AR"/>
+        </w:rPr>
+        <w:t xml:space="preserve"> </w:t>
+      </w:r>
+      <w:proofErr w:type="spellStart"/>
+      <w:r>
+        <w:rPr>
+          <w:b/>
+          <w:lang w:val="es-AR"/>
+        </w:rPr>
         <w:t>Processing</w:t>
       </w:r>
+      <w:proofErr w:type="spellEnd"/>
       <w:r>
         <w:rPr>
           <w:b/>
           <w:lang w:val="es-AR"/>
         </w:rPr>
-        <w:t>:</w:t>
-      </w:r>
-      <w:r>
-        <w:rPr>
-          <w:b/>
-          <w:lang w:val="es-AR"/>
-        </w:rPr>
-        <w:t xml:space="preserve"> </w:t>
-      </w:r>
-      <w:r>
-        <w:rPr>
-          <w:lang w:val="es-AR"/>
-        </w:rPr>
-        <w:t>Contiene las clases que realizan validaciones sobre los e-mails a partir de reglas y aplica las acciones a los mismos.</w:t>
-      </w:r>
-    </w:p>
-    <w:p>
-      <w:pPr>
-        <w:rPr>
-          <w:lang w:val="es-AR"/>
-        </w:rPr>
-      </w:pPr>
-      <w:r>
-        <w:rPr>
-          <w:lang w:val="es-AR"/>
-        </w:rPr>
-        <w:t>En una segunda instancia se realizara una interfaz grafica para la consulta y las configuraciones. Este es el diagrama de paquetes:</w:t>
-      </w:r>
-    </w:p>
-    <w:p>
-      <w:pPr>
-        <w:rPr>
-          <w:lang w:val="es-AR"/>
-        </w:rPr>
-      </w:pPr>
-      <w:r>
-        <w:rPr>
-          <w:noProof/>
-          <w:lang w:val="es-AR" w:eastAsia="es-AR"/>
-        </w:rPr>
-        <w:lastRenderedPageBreak/>
-        <w:drawing>
-          <wp:inline distT="0" distB="0" distL="0" distR="0">
-            <wp:extent cx="5610225" cy="3981450"/>
-            <wp:effectExtent l="19050" t="0" r="9525" b="0"/>
-            <wp:docPr id="5" name="Imagen 3"/>
-            <wp:cNvGraphicFramePr>
-              <a:graphicFrameLocks xmlns:a="http://schemas.openxmlformats.org/drawingml/2006/main" noChangeAspect="1"/>
-            </wp:cNvGraphicFramePr>
-            <a:graphic xmlns:a="http://schemas.openxmlformats.org/drawingml/2006/main">
-              <a:graphicData uri="http://schemas.openxmlformats.org/drawingml/2006/picture">
-                <pic:pic xmlns:pic="http://schemas.openxmlformats.org/drawingml/2006/picture">
-                  <pic:nvPicPr>
-                    <pic:cNvPr id="0" name="Picture 3"/>
-                    <pic:cNvPicPr>
-                      <a:picLocks noChangeAspect="1" noChangeArrowheads="1"/>
-                    </pic:cNvPicPr>
-                  </pic:nvPicPr>
-                  <pic:blipFill>
-                    <a:blip r:embed="rId15"/>
-                    <a:srcRect/>
-                    <a:stretch>
-                      <a:fillRect/>
-                    </a:stretch>
-                  </pic:blipFill>
-                  <pic:spPr bwMode="auto">
-                    <a:xfrm>
-                      <a:off x="0" y="0"/>
-                      <a:ext cx="5610225" cy="3981450"/>
-                    </a:xfrm>
-                    <a:prstGeom prst="rect">
-                      <a:avLst/>
-                    </a:prstGeom>
-                    <a:noFill/>
-                    <a:ln w="9525">
-                      <a:noFill/>
-                      <a:miter lim="800000"/>
-                      <a:headEnd/>
-                      <a:tailEnd/>
-                    </a:ln>
-                  </pic:spPr>
-                </pic:pic>
-              </a:graphicData>
-            </a:graphic>
-          </wp:inline>
-        </w:drawing>
-      </w:r>
-    </w:p>
-    <w:p>
-      <w:pPr>
-        <w:rPr>
-          <w:lang w:val="es-AR"/>
-        </w:rPr>
-      </w:pPr>
-      <w:r>
-        <w:rPr>
-          <w:lang w:val="es-AR"/>
-        </w:rPr>
-        <w:t>El contenido de cada paquete se explica a continuación:</w:t>
+        <w:t xml:space="preserve">: </w:t>
+      </w:r>
+      <w:r>
+        <w:rPr>
+          <w:lang w:val="es-AR"/>
+        </w:rPr>
+        <w:t>Contiene a los componentes necesarios para procesar los mensajes recuperados a través de las diferentes reglas.</w:t>
       </w:r>
     </w:p>
     <w:p>
@@ -1156,211 +1211,27 @@
           <w:lang w:val="es-AR"/>
         </w:rPr>
       </w:pPr>
+      <w:proofErr w:type="spellStart"/>
       <w:r>
         <w:rPr>
           <w:b/>
           <w:lang w:val="es-AR"/>
         </w:rPr>
-        <w:t>View</w:t>
-      </w:r>
+        <w:t>Message</w:t>
+      </w:r>
+      <w:proofErr w:type="spellEnd"/>
       <w:r>
         <w:rPr>
           <w:b/>
           <w:lang w:val="es-AR"/>
         </w:rPr>
-        <w:t>:</w:t>
-      </w:r>
-      <w:r>
-        <w:rPr>
-          <w:b/>
-          <w:lang w:val="es-AR"/>
-        </w:rPr>
-        <w:t xml:space="preserve"> </w:t>
-      </w:r>
-      <w:r>
-        <w:rPr>
-          <w:lang w:val="es-AR"/>
-        </w:rPr>
-        <w:t>Contiene las interfaces de las vistas y la implementación de las mismas.</w:t>
-      </w:r>
-    </w:p>
-    <w:p>
-      <w:pPr>
-        <w:pStyle w:val="ListParagraph"/>
-        <w:numPr>
-          <w:ilvl w:val="0"/>
-          <w:numId w:val="9"/>
-        </w:numPr>
-        <w:rPr>
-          <w:b/>
-          <w:lang w:val="es-AR"/>
-        </w:rPr>
-      </w:pPr>
-      <w:r>
-        <w:rPr>
-          <w:b/>
-          <w:lang w:val="es-AR"/>
-        </w:rPr>
-        <w:t>Controllers:</w:t>
-      </w:r>
-      <w:r>
-        <w:rPr>
-          <w:b/>
-          <w:lang w:val="es-AR"/>
-        </w:rPr>
-        <w:t xml:space="preserve"> </w:t>
-      </w:r>
-      <w:r>
-        <w:rPr>
-          <w:lang w:val="es-AR"/>
-        </w:rPr>
-        <w:t>Contiene a la implementación de los controladores para cada vista y las interfaces de los mismos.</w:t>
-      </w:r>
-    </w:p>
-    <w:p>
-      <w:pPr>
-        <w:pStyle w:val="ListParagraph"/>
-        <w:numPr>
-          <w:ilvl w:val="0"/>
-          <w:numId w:val="9"/>
-        </w:numPr>
-        <w:rPr>
-          <w:b/>
-          <w:lang w:val="es-AR"/>
-        </w:rPr>
-      </w:pPr>
-      <w:r>
-        <w:rPr>
-          <w:b/>
-          <w:lang w:val="es-AR"/>
-        </w:rPr>
-        <w:t>Models:</w:t>
-      </w:r>
-      <w:r>
-        <w:rPr>
-          <w:b/>
-          <w:lang w:val="es-AR"/>
-        </w:rPr>
-        <w:t xml:space="preserve"> </w:t>
-      </w:r>
-      <w:r>
-        <w:rPr>
-          <w:lang w:val="es-AR"/>
-        </w:rPr>
-        <w:t>Contiene a las clases que representan al dominio de la aplicación.</w:t>
-      </w:r>
-    </w:p>
-    <w:p>
-      <w:pPr>
-        <w:pStyle w:val="ListParagraph"/>
-        <w:numPr>
-          <w:ilvl w:val="0"/>
-          <w:numId w:val="9"/>
-        </w:numPr>
-        <w:rPr>
-          <w:b/>
-          <w:lang w:val="es-AR"/>
-        </w:rPr>
-      </w:pPr>
-      <w:r>
-        <w:rPr>
-          <w:b/>
-          <w:lang w:val="es-AR"/>
-        </w:rPr>
-        <w:t>Application:</w:t>
-      </w:r>
-      <w:r>
-        <w:rPr>
-          <w:b/>
-          <w:lang w:val="es-AR"/>
-        </w:rPr>
-        <w:t xml:space="preserve"> </w:t>
-      </w:r>
-      <w:r>
-        <w:rPr>
-          <w:lang w:val="es-AR"/>
-        </w:rPr>
-        <w:t>Contiene clases necesarias para iniciar la aplicación, como la ventana principal (que se compone con las vistas) y el Bootstrapper.</w:t>
-      </w:r>
-    </w:p>
-    <w:p>
-      <w:pPr>
-        <w:pStyle w:val="ListParagraph"/>
-        <w:numPr>
-          <w:ilvl w:val="0"/>
-          <w:numId w:val="9"/>
-        </w:numPr>
-        <w:rPr>
-          <w:b/>
-          <w:lang w:val="es-AR"/>
-        </w:rPr>
-      </w:pPr>
-      <w:r>
-        <w:rPr>
-          <w:b/>
-          <w:lang w:val="es-AR"/>
-        </w:rPr>
-        <w:t>Persiste</w:t>
-      </w:r>
-      <w:r>
-        <w:rPr>
-          <w:b/>
-          <w:lang w:val="es-AR"/>
-        </w:rPr>
-        <w:t>nce:</w:t>
-      </w:r>
-      <w:r>
-        <w:rPr>
-          <w:b/>
-          <w:lang w:val="es-AR"/>
-        </w:rPr>
-        <w:t xml:space="preserve"> </w:t>
-      </w:r>
-      <w:r>
-        <w:rPr>
-          <w:lang w:val="es-AR"/>
-        </w:rPr>
-        <w:t>Contiene las clases necesarias para guardar los datos generados por el procesamiento de e-mails y recuperarlos.</w:t>
-      </w:r>
-    </w:p>
-    <w:p>
-      <w:pPr>
-        <w:pStyle w:val="ListParagraph"/>
-        <w:numPr>
-          <w:ilvl w:val="0"/>
-          <w:numId w:val="9"/>
-        </w:numPr>
-        <w:rPr>
-          <w:b/>
-          <w:lang w:val="es-AR"/>
-        </w:rPr>
-      </w:pPr>
-      <w:r>
-        <w:rPr>
-          <w:b/>
-          <w:lang w:val="es-AR"/>
-        </w:rPr>
-        <w:t>Processing</w:t>
-      </w:r>
-      <w:r>
-        <w:rPr>
-          <w:b/>
-          <w:lang w:val="es-AR"/>
-        </w:rPr>
-        <w:t>:</w:t>
-      </w:r>
-      <w:r>
-        <w:rPr>
-          <w:b/>
-          <w:lang w:val="es-AR"/>
-        </w:rPr>
-        <w:t xml:space="preserve"> </w:t>
-      </w:r>
-      <w:r>
-        <w:rPr>
-          <w:lang w:val="es-AR"/>
-        </w:rPr>
-        <w:t>Contiene las clases que realizan validaciones sobre los e-mails a partir de reglas y aplica las acciones a los mismos.</w:t>
+        <w:t xml:space="preserve"> I/O: </w:t>
+      </w:r>
+      <w:r>
+        <w:rPr>
+          <w:lang w:val="es-AR"/>
+        </w:rPr>
+        <w:t>Contiene a los componentes necesarios para enviar y recibir mensajes.</w:t>
       </w:r>
     </w:p>
     <w:p>
@@ -1400,7 +1271,10 @@
         </w:rPr>
       </w:pPr>
       <w:r>
-        <w:lastRenderedPageBreak/>
+        <w:rPr>
+          <w:noProof/>
+          <w:lang w:val="es-AR" w:eastAsia="es-AR"/>
+        </w:rPr>
         <w:drawing>
           <wp:inline distT="0" distB="0" distL="0" distR="0" wp14:anchorId="266E5D04" wp14:editId="72F33B2A">
             <wp:extent cx="5612130" cy="1974850"/>
@@ -1448,7 +1322,22 @@
         <w:rPr>
           <w:lang w:val="es-AR"/>
         </w:rPr>
-        <w:t xml:space="preserve">Desde el comienzo del proceso de desarrollo se buscará trabajar con abstracciones, no implementaciones concretas, a fin de aumentar el desacople entre componentes, lo que provee mayor facilidad para cambiar los mismos y realizar tests unitarios. </w:t>
+        <w:lastRenderedPageBreak/>
+        <w:t xml:space="preserve">Desde el comienzo del proceso de desarrollo se buscará trabajar con abstracciones, no implementaciones concretas, a fin de aumentar el desacople entre componentes, lo que provee mayor facilidad para cambiar los mismos y realizar </w:t>
+      </w:r>
+      <w:proofErr w:type="spellStart"/>
+      <w:r>
+        <w:rPr>
+          <w:lang w:val="es-AR"/>
+        </w:rPr>
+        <w:t>tests</w:t>
+      </w:r>
+      <w:proofErr w:type="spellEnd"/>
+      <w:r>
+        <w:rPr>
+          <w:lang w:val="es-AR"/>
+        </w:rPr>
+        <w:t xml:space="preserve"> unitarios. </w:t>
       </w:r>
     </w:p>
     <w:p>
@@ -1479,7 +1368,21 @@
         <w:rPr>
           <w:lang w:val="es-AR"/>
         </w:rPr>
-        <w:t>a persistencia a los diferentes medios se realizará mediante abstracciones. En la aplicación a desarrollar, los repositorios ejecutan consultas contra una base de datos. Implementando correctamente la interfaz de los mismos, se podría conseguir actualizar la aplicación para utilizar Google Spreadsheets.</w:t>
+        <w:t xml:space="preserve">a persistencia a los diferentes medios se realizará mediante abstracciones. En la aplicación a desarrollar, los repositorios ejecutan consultas contra una base de datos. Implementando correctamente la interfaz de los mismos, se podría conseguir actualizar la aplicación para utilizar Google </w:t>
+      </w:r>
+      <w:proofErr w:type="spellStart"/>
+      <w:r>
+        <w:rPr>
+          <w:lang w:val="es-AR"/>
+        </w:rPr>
+        <w:t>Spreadsheets</w:t>
+      </w:r>
+      <w:proofErr w:type="spellEnd"/>
+      <w:r>
+        <w:rPr>
+          <w:lang w:val="es-AR"/>
+        </w:rPr>
+        <w:t>.</w:t>
       </w:r>
       <w:r>
         <w:rPr>
@@ -1491,7 +1394,49 @@
         <w:rPr>
           <w:lang w:val="es-AR"/>
         </w:rPr>
-        <w:t>se utiliza un patrón de "presentación separada", no para utilizar el mismo controller/view model para distintas vistas, sino para mantener la lógica desacoplada de las vistas.</w:t>
+        <w:t xml:space="preserve">se utiliza un patrón de "presentación separada", no para utilizar el mismo </w:t>
+      </w:r>
+      <w:proofErr w:type="spellStart"/>
+      <w:r>
+        <w:rPr>
+          <w:lang w:val="es-AR"/>
+        </w:rPr>
+        <w:t>controller</w:t>
+      </w:r>
+      <w:proofErr w:type="spellEnd"/>
+      <w:r>
+        <w:rPr>
+          <w:lang w:val="es-AR"/>
+        </w:rPr>
+        <w:t>/</w:t>
+      </w:r>
+      <w:proofErr w:type="spellStart"/>
+      <w:r>
+        <w:rPr>
+          <w:lang w:val="es-AR"/>
+        </w:rPr>
+        <w:t>view</w:t>
+      </w:r>
+      <w:proofErr w:type="spellEnd"/>
+      <w:r>
+        <w:rPr>
+          <w:lang w:val="es-AR"/>
+        </w:rPr>
+        <w:t xml:space="preserve"> </w:t>
+      </w:r>
+      <w:proofErr w:type="spellStart"/>
+      <w:r>
+        <w:rPr>
+          <w:lang w:val="es-AR"/>
+        </w:rPr>
+        <w:t>model</w:t>
+      </w:r>
+      <w:proofErr w:type="spellEnd"/>
+      <w:r>
+        <w:rPr>
+          <w:lang w:val="es-AR"/>
+        </w:rPr>
+        <w:t xml:space="preserve"> para distintas vistas, sino para mantener la lógica desacoplada de las vistas.</w:t>
       </w:r>
     </w:p>
     <w:p>
@@ -1525,6 +1470,7 @@
         <w:t xml:space="preserve">. Para facilitar la construcción de estos objetos y poder modificar de manera simple y rápida la implementación a utilizar, se decidió utilizar un </w:t>
       </w:r>
       <w:hyperlink r:id="rId17" w:history="1">
+        <w:proofErr w:type="spellStart"/>
         <w:r>
           <w:rPr>
             <w:rStyle w:val="Hyperlink"/>
@@ -1532,6 +1478,7 @@
           </w:rPr>
           <w:t>DependencyInjectionContainer</w:t>
         </w:r>
+        <w:proofErr w:type="spellEnd"/>
       </w:hyperlink>
       <w:r>
         <w:rPr>
@@ -1540,13 +1487,31 @@
         <w:t xml:space="preserve">, </w:t>
       </w:r>
       <w:hyperlink r:id="rId18" w:history="1">
+        <w:proofErr w:type="spellStart"/>
         <w:r>
           <w:rPr>
             <w:rStyle w:val="Hyperlink"/>
             <w:lang w:val="es-AR"/>
           </w:rPr>
-          <w:t>Unity Container</w:t>
+          <w:t>Unity</w:t>
         </w:r>
+        <w:proofErr w:type="spellEnd"/>
+        <w:r>
+          <w:rPr>
+            <w:rStyle w:val="Hyperlink"/>
+            <w:lang w:val="es-AR"/>
+          </w:rPr>
+          <w:t xml:space="preserve"> </w:t>
+        </w:r>
+        <w:proofErr w:type="spellStart"/>
+        <w:r>
+          <w:rPr>
+            <w:rStyle w:val="Hyperlink"/>
+            <w:lang w:val="es-AR"/>
+          </w:rPr>
+          <w:t>Container</w:t>
+        </w:r>
+        <w:proofErr w:type="spellEnd"/>
       </w:hyperlink>
       <w:r>
         <w:rPr>
@@ -1561,6 +1526,7 @@
         <w:t xml:space="preserve"> El mismo se configura mediante un </w:t>
       </w:r>
       <w:hyperlink r:id="rId19" w:history="1">
+        <w:proofErr w:type="spellStart"/>
         <w:r>
           <w:rPr>
             <w:rStyle w:val="Hyperlink"/>
@@ -1568,6 +1534,7 @@
           </w:rPr>
           <w:t>Bootstrapper</w:t>
         </w:r>
+        <w:proofErr w:type="spellEnd"/>
       </w:hyperlink>
       <w:r>
         <w:rPr>
@@ -1632,13 +1599,41 @@
         <w:rPr>
           <w:lang w:val="es-AR"/>
         </w:rPr>
-        <w:t xml:space="preserve"> en un loop infinito</w:t>
-      </w:r>
-      <w:r>
-        <w:rPr>
-          <w:lang w:val="es-AR"/>
-        </w:rPr>
-        <w:t xml:space="preserve"> (worker)</w:t>
+        <w:t xml:space="preserve"> en un </w:t>
+      </w:r>
+      <w:proofErr w:type="spellStart"/>
+      <w:r>
+        <w:rPr>
+          <w:lang w:val="es-AR"/>
+        </w:rPr>
+        <w:t>loop</w:t>
+      </w:r>
+      <w:proofErr w:type="spellEnd"/>
+      <w:r>
+        <w:rPr>
+          <w:lang w:val="es-AR"/>
+        </w:rPr>
+        <w:t xml:space="preserve"> infinito</w:t>
+      </w:r>
+      <w:r>
+        <w:rPr>
+          <w:lang w:val="es-AR"/>
+        </w:rPr>
+        <w:t xml:space="preserve"> (</w:t>
+      </w:r>
+      <w:proofErr w:type="spellStart"/>
+      <w:r>
+        <w:rPr>
+          <w:lang w:val="es-AR"/>
+        </w:rPr>
+        <w:t>worker</w:t>
+      </w:r>
+      <w:proofErr w:type="spellEnd"/>
+      <w:r>
+        <w:rPr>
+          <w:lang w:val="es-AR"/>
+        </w:rPr>
+        <w:t>)</w:t>
       </w:r>
       <w:r>
         <w:rPr>
@@ -1668,7 +1663,21 @@
         <w:rPr>
           <w:lang w:val="es-AR"/>
         </w:rPr>
-        <w:t>Un proceso para una aplicación de escritorio / web, que permitirá adminstrar materias, cursos, cuentas de e-mail y configuración de cuentas.</w:t>
+        <w:t xml:space="preserve">Un proceso para una aplicación de escritorio / web, que permitirá </w:t>
+      </w:r>
+      <w:proofErr w:type="spellStart"/>
+      <w:r>
+        <w:rPr>
+          <w:lang w:val="es-AR"/>
+        </w:rPr>
+        <w:t>adminstrar</w:t>
+      </w:r>
+      <w:proofErr w:type="spellEnd"/>
+      <w:r>
+        <w:rPr>
+          <w:lang w:val="es-AR"/>
+        </w:rPr>
+        <w:t xml:space="preserve"> materias, cursos, cuentas de e-mail y configuración de cuentas.</w:t>
       </w:r>
     </w:p>
     <w:p>
@@ -1710,7 +1719,15 @@
         <w:rPr>
           <w:lang w:val="es-AR"/>
         </w:rPr>
-        <w:t>A continuación se muestra la distribución propuesta para la aplicación suponiendo una interfaz web para la administración de cursos. Otra posibilidad (no ilustrada aquí por ser más simple), involucra a una aplicación de escritorio que suplante a la interfaz web.</w:t>
+        <w:t>A continuación se muestra la distribución propuesta para la aplicación suponiendo una in</w:t>
+      </w:r>
+      <w:bookmarkStart w:id="6" w:name="_GoBack"/>
+      <w:bookmarkEnd w:id="6"/>
+      <w:r>
+        <w:rPr>
+          <w:lang w:val="es-AR"/>
+        </w:rPr>
+        <w:t>terfaz web para la administración de cursos. Otra posibilidad (no ilustrada aquí por ser más simple), involucra a una aplicación de escritorio que suplante a la interfaz web.</w:t>
       </w:r>
     </w:p>
     <w:tbl>
@@ -1739,7 +1756,6 @@
                 <w:b/>
                 <w:lang w:val="es-AR"/>
               </w:rPr>
-              <w:lastRenderedPageBreak/>
               <w:t>Nota</w:t>
             </w:r>
             <w:r>
@@ -1753,7 +1769,49 @@
               <w:rPr>
                 <w:lang w:val="es-AR"/>
               </w:rPr>
-              <w:t>Esta distribución considera la demo de la aplicación (por cuestiones de tiempo y más importante aún, presupuestarias). Si esta aplicación fuera puesta en producción se recomendaría utilizar servidores separados para el Worker, la aplicación Web y la base de datos, asi como también utilizar un servicio de Storage as a Service.</w:t>
+              <w:t xml:space="preserve">Esta distribución considera la demo de la aplicación (por cuestiones de tiempo y más importante aún, presupuestarias). Si esta aplicación fuera puesta en producción se recomendaría utilizar servidores separados para el </w:t>
+            </w:r>
+            <w:proofErr w:type="spellStart"/>
+            <w:r>
+              <w:rPr>
+                <w:lang w:val="es-AR"/>
+              </w:rPr>
+              <w:t>Worker</w:t>
+            </w:r>
+            <w:proofErr w:type="spellEnd"/>
+            <w:r>
+              <w:rPr>
+                <w:lang w:val="es-AR"/>
+              </w:rPr>
+              <w:t xml:space="preserve">, la aplicación Web y la base de datos, </w:t>
+            </w:r>
+            <w:proofErr w:type="spellStart"/>
+            <w:r>
+              <w:rPr>
+                <w:lang w:val="es-AR"/>
+              </w:rPr>
+              <w:t>asi</w:t>
+            </w:r>
+            <w:proofErr w:type="spellEnd"/>
+            <w:r>
+              <w:rPr>
+                <w:lang w:val="es-AR"/>
+              </w:rPr>
+              <w:t xml:space="preserve"> como también utilizar un servicio de Storage as a </w:t>
+            </w:r>
+            <w:proofErr w:type="spellStart"/>
+            <w:r>
+              <w:rPr>
+                <w:lang w:val="es-AR"/>
+              </w:rPr>
+              <w:t>Service</w:t>
+            </w:r>
+            <w:proofErr w:type="spellEnd"/>
+            <w:r>
+              <w:rPr>
+                <w:lang w:val="es-AR"/>
+              </w:rPr>
+              <w:t>.</w:t>
             </w:r>
           </w:p>
         </w:tc>
@@ -1773,6 +1831,11 @@
         </w:rPr>
       </w:pPr>
       <w:r>
+        <w:rPr>
+          <w:noProof/>
+          <w:lang w:val="es-AR" w:eastAsia="es-AR"/>
+        </w:rPr>
+        <w:lastRenderedPageBreak/>
         <w:drawing>
           <wp:inline distT="0" distB="0" distL="0" distR="0" wp14:anchorId="305DF61C" wp14:editId="1FB7703C">
             <wp:extent cx="5612130" cy="4069715"/>
@@ -1809,8 +1872,6 @@
           </wp:inline>
         </w:drawing>
       </w:r>
-      <w:bookmarkStart w:id="6" w:name="_GoBack"/>
-      <w:bookmarkEnd w:id="6"/>
     </w:p>
     <w:sectPr>
       <w:headerReference w:type="default" r:id="rId21"/>
@@ -1899,7 +1960,7 @@
         <w:noProof/>
         <w:lang w:val="es-AR"/>
       </w:rPr>
-      <w:t>5</w:t>
+      <w:t>4</w:t>
     </w:r>
     <w:r>
       <w:rPr>
@@ -3899,6 +3960,7 @@
   <w:style w:type="character" w:default="1" w:styleId="DefaultParagraphFont">
     <w:name w:val="Default Paragraph Font"/>
     <w:uiPriority w:val="1"/>
+    <w:semiHidden/>
     <w:unhideWhenUsed/>
   </w:style>
   <w:style w:type="table" w:default="1" w:styleId="TableNormal">
@@ -4846,6 +4908,7 @@
     <w:rsidRoot w:val="0090551E"/>
     <w:rsid w:val="0010613E"/>
     <w:rsid w:val="0020570F"/>
+    <w:rsid w:val="006916A0"/>
     <w:rsid w:val="006B2D9E"/>
     <w:rsid w:val="007643D7"/>
     <w:rsid w:val="007A1729"/>
@@ -5568,7 +5631,7 @@
 </file>
 
 <file path=customXml/itemProps1.xml><?xml version="1.0" encoding="utf-8"?>
-<ds:datastoreItem xmlns:ds="http://schemas.openxmlformats.org/officeDocument/2006/customXml" ds:itemID="{331F5DE3-F726-453E-9E3C-5F7BF120B605}">
+<ds:datastoreItem xmlns:ds="http://schemas.openxmlformats.org/officeDocument/2006/customXml" ds:itemID="{5F06FCC9-CCB3-44BE-ACE4-263650AA19F2}">
   <ds:schemaRefs>
     <ds:schemaRef ds:uri="http://schemas.openxmlformats.org/officeDocument/2006/bibliography"/>
   </ds:schemaRefs>

</xml_diff>

<commit_message>
# Updated Arquitectura TP Grupal.docx with Use Case Diagram and ERD, added Arquitectura TP Grupal.pdf
</commit_message>
<xml_diff>
--- a/docs/Arquitectura TP Grupal.docx
+++ b/docs/Arquitectura TP Grupal.docx
@@ -1,10 +1,10 @@
 
 <file path=word/document.xml><?xml version="1.0" encoding="utf-8"?>
-<w:document xmlns:ve="http://schemas.openxmlformats.org/markup-compatibility/2006" xmlns:o="urn:schemas-microsoft-com:office:office" xmlns:r="http://schemas.openxmlformats.org/officeDocument/2006/relationships" xmlns:m="http://schemas.openxmlformats.org/officeDocument/2006/math" xmlns:v="urn:schemas-microsoft-com:vml" xmlns:wp="http://schemas.openxmlformats.org/drawingml/2006/wordprocessingDrawing" xmlns:w10="urn:schemas-microsoft-com:office:word" xmlns:w="http://schemas.openxmlformats.org/wordprocessingml/2006/main" xmlns:wne="http://schemas.microsoft.com/office/word/2006/wordml">
+<w:document xmlns:wpc="http://schemas.microsoft.com/office/word/2010/wordprocessingCanvas" xmlns:mc="http://schemas.openxmlformats.org/markup-compatibility/2006" xmlns:o="urn:schemas-microsoft-com:office:office" xmlns:r="http://schemas.openxmlformats.org/officeDocument/2006/relationships" xmlns:m="http://schemas.openxmlformats.org/officeDocument/2006/math" xmlns:v="urn:schemas-microsoft-com:vml" xmlns:wp14="http://schemas.microsoft.com/office/word/2010/wordprocessingDrawing" xmlns:wp="http://schemas.openxmlformats.org/drawingml/2006/wordprocessingDrawing" xmlns:w10="urn:schemas-microsoft-com:office:word" xmlns:w="http://schemas.openxmlformats.org/wordprocessingml/2006/main" xmlns:w14="http://schemas.microsoft.com/office/word/2010/wordml" xmlns:wpg="http://schemas.microsoft.com/office/word/2010/wordprocessingGroup" xmlns:wpi="http://schemas.microsoft.com/office/word/2010/wordprocessingInk" xmlns:wne="http://schemas.microsoft.com/office/word/2006/wordml" xmlns:wps="http://schemas.microsoft.com/office/word/2010/wordprocessingShape" mc:Ignorable="w14 wp14">
   <w:body>
     <w:p>
       <w:pPr>
-        <w:pStyle w:val="Ttulo"/>
+        <w:pStyle w:val="Title"/>
         <w:rPr>
           <w:lang w:val="es-AR"/>
         </w:rPr>
@@ -24,6 +24,22 @@
     </w:p>
     <w:p>
       <w:pPr>
+        <w:pStyle w:val="Heading1"/>
+        <w:rPr>
+          <w:lang w:val="es-AR"/>
+        </w:rPr>
+      </w:pPr>
+      <w:bookmarkStart w:id="0" w:name="_Toc338980739"/>
+      <w:r>
+        <w:rPr>
+          <w:lang w:val="es-AR"/>
+        </w:rPr>
+        <w:t>Introducción</w:t>
+      </w:r>
+      <w:bookmarkEnd w:id="0"/>
+    </w:p>
+    <w:p>
+      <w:pPr>
         <w:rPr>
           <w:lang w:val="es-AR"/>
         </w:rPr>
@@ -87,130 +103,718 @@
         <w:rPr>
           <w:lang w:val="es-AR"/>
         </w:rPr>
-        <w:t>Se detallan las siguientes vistas del modelo 4 + 1:</w:t>
-      </w:r>
-    </w:p>
-    <w:p>
-      <w:pPr>
-        <w:pStyle w:val="Prrafodelista"/>
-        <w:numPr>
-          <w:ilvl w:val="0"/>
-          <w:numId w:val="7"/>
-        </w:numPr>
-        <w:rPr>
-          <w:lang w:val="es-AR"/>
-        </w:rPr>
-      </w:pPr>
-      <w:hyperlink w:anchor="_Vista_de_Casos" w:history="1">
-        <w:r>
-          <w:rPr>
-            <w:rStyle w:val="Hipervnculo"/>
-            <w:lang w:val="es-AR"/>
-          </w:rPr>
-          <w:t>Casos de uso</w:t>
-        </w:r>
-      </w:hyperlink>
-    </w:p>
-    <w:p>
-      <w:pPr>
-        <w:pStyle w:val="Prrafodelista"/>
-        <w:numPr>
-          <w:ilvl w:val="0"/>
-          <w:numId w:val="7"/>
-        </w:numPr>
-        <w:rPr>
-          <w:lang w:val="es-AR"/>
-        </w:rPr>
-      </w:pPr>
-      <w:hyperlink w:anchor="_Vista_de_Desarrollo" w:history="1">
-        <w:r>
-          <w:rPr>
-            <w:rStyle w:val="Hipervnculo"/>
-            <w:lang w:val="es-AR"/>
-          </w:rPr>
-          <w:t>Desarrollo</w:t>
-        </w:r>
-      </w:hyperlink>
-    </w:p>
-    <w:p>
-      <w:pPr>
-        <w:pStyle w:val="Prrafodelista"/>
-        <w:numPr>
-          <w:ilvl w:val="0"/>
-          <w:numId w:val="7"/>
-        </w:numPr>
-        <w:rPr>
-          <w:lang w:val="es-AR"/>
-        </w:rPr>
-      </w:pPr>
-      <w:hyperlink w:anchor="_Vista_Lógica" w:history="1">
-        <w:r>
-          <w:rPr>
-            <w:rStyle w:val="Hipervnculo"/>
-            <w:lang w:val="es-AR"/>
-          </w:rPr>
-          <w:t>Lógica</w:t>
-        </w:r>
-      </w:hyperlink>
-    </w:p>
-    <w:p>
-      <w:pPr>
-        <w:pStyle w:val="Prrafodelista"/>
-        <w:numPr>
-          <w:ilvl w:val="0"/>
-          <w:numId w:val="7"/>
-        </w:numPr>
-        <w:rPr>
-          <w:lang w:val="es-AR"/>
-        </w:rPr>
-      </w:pPr>
-      <w:hyperlink w:anchor="_Vista_de_procesos" w:history="1">
-        <w:r>
-          <w:rPr>
-            <w:rStyle w:val="Hipervnculo"/>
-          </w:rPr>
-          <w:t>Proceso</w:t>
-        </w:r>
-      </w:hyperlink>
-    </w:p>
-    <w:p>
-      <w:pPr>
-        <w:pStyle w:val="Prrafodelista"/>
-        <w:numPr>
-          <w:ilvl w:val="0"/>
-          <w:numId w:val="7"/>
-        </w:numPr>
-        <w:rPr>
-          <w:lang w:val="es-AR"/>
-        </w:rPr>
-      </w:pPr>
-      <w:hyperlink w:anchor="_Vista_física" w:history="1">
-        <w:r>
-          <w:rPr>
-            <w:rStyle w:val="Hipervnculo"/>
-          </w:rPr>
-          <w:t>Física</w:t>
-        </w:r>
-      </w:hyperlink>
-    </w:p>
-    <w:p>
-      <w:pPr>
-        <w:rPr>
-          <w:lang w:val="es-AR"/>
-        </w:rPr>
-      </w:pPr>
-      <w:r>
-        <w:rPr>
-          <w:lang w:val="es-AR"/>
-        </w:rPr>
         <w:t xml:space="preserve">Como la idea es proveer un panorama amplio de la arquitectura, los diagramas y explicaciones no tienen un gran nivel de detalle, sino que muestran </w:t>
       </w:r>
       <w:r>
         <w:rPr>
           <w:lang w:val="es-AR"/>
         </w:rPr>
-        <w:t>información general sobre la arquitectura y el diseño.</w:t>
-      </w:r>
+        <w:t>información general sobre la arquitect</w:t>
+      </w:r>
+      <w:bookmarkStart w:id="1" w:name="_GoBack"/>
+      <w:bookmarkEnd w:id="1"/>
+      <w:r>
+        <w:rPr>
+          <w:lang w:val="es-AR"/>
+        </w:rPr>
+        <w:t>ura y el diseño.</w:t>
+      </w:r>
+    </w:p>
+    <w:sdt>
+      <w:sdtPr>
+        <w:id w:val="-547992407"/>
+        <w:docPartObj>
+          <w:docPartGallery w:val="Table of Contents"/>
+          <w:docPartUnique/>
+        </w:docPartObj>
+      </w:sdtPr>
+      <w:sdtEndPr>
+        <w:rPr>
+          <w:rFonts w:asciiTheme="minorHAnsi" w:eastAsiaTheme="minorHAnsi" w:hAnsiTheme="minorHAnsi" w:cstheme="minorBidi"/>
+          <w:noProof/>
+          <w:color w:val="auto"/>
+          <w:sz w:val="22"/>
+          <w:szCs w:val="22"/>
+          <w:lang w:eastAsia="en-US"/>
+        </w:rPr>
+      </w:sdtEndPr>
+      <w:sdtContent>
+        <w:p>
+          <w:pPr>
+            <w:pStyle w:val="TOCHeading"/>
+          </w:pPr>
+          <w:proofErr w:type="spellStart"/>
+          <w:r>
+            <w:t>Índice</w:t>
+          </w:r>
+          <w:proofErr w:type="spellEnd"/>
+        </w:p>
+        <w:p>
+          <w:pPr>
+            <w:pStyle w:val="TOC1"/>
+            <w:tabs>
+              <w:tab w:val="right" w:leader="dot" w:pos="8828"/>
+            </w:tabs>
+            <w:rPr>
+              <w:rFonts w:eastAsiaTheme="minorEastAsia"/>
+              <w:noProof/>
+              <w:lang w:val="es-AR" w:eastAsia="es-AR"/>
+            </w:rPr>
+          </w:pPr>
+          <w:r>
+            <w:fldChar w:fldCharType="begin"/>
+          </w:r>
+          <w:r>
+            <w:instrText xml:space="preserve"> TOC \o "1-3" \h \z \u </w:instrText>
+          </w:r>
+          <w:r>
+            <w:fldChar w:fldCharType="separate"/>
+          </w:r>
+          <w:hyperlink w:anchor="_Toc338980739" w:history="1">
+            <w:r>
+              <w:rPr>
+                <w:rStyle w:val="Hyperlink"/>
+                <w:noProof/>
+                <w:lang w:val="es-AR"/>
+              </w:rPr>
+              <w:t>Introducción</w:t>
+            </w:r>
+            <w:r>
+              <w:rPr>
+                <w:noProof/>
+                <w:webHidden/>
+              </w:rPr>
+              <w:tab/>
+            </w:r>
+            <w:r>
+              <w:rPr>
+                <w:noProof/>
+                <w:webHidden/>
+              </w:rPr>
+              <w:fldChar w:fldCharType="begin"/>
+            </w:r>
+            <w:r>
+              <w:rPr>
+                <w:noProof/>
+                <w:webHidden/>
+              </w:rPr>
+              <w:instrText xml:space="preserve"> PAGEREF _Toc338980739 \h </w:instrText>
+            </w:r>
+            <w:r>
+              <w:rPr>
+                <w:noProof/>
+                <w:webHidden/>
+              </w:rPr>
+            </w:r>
+            <w:r>
+              <w:rPr>
+                <w:noProof/>
+                <w:webHidden/>
+              </w:rPr>
+              <w:fldChar w:fldCharType="separate"/>
+            </w:r>
+            <w:r>
+              <w:rPr>
+                <w:noProof/>
+                <w:webHidden/>
+              </w:rPr>
+              <w:t>1</w:t>
+            </w:r>
+            <w:r>
+              <w:rPr>
+                <w:noProof/>
+                <w:webHidden/>
+              </w:rPr>
+              <w:fldChar w:fldCharType="end"/>
+            </w:r>
+          </w:hyperlink>
+        </w:p>
+        <w:p>
+          <w:pPr>
+            <w:pStyle w:val="TOC1"/>
+            <w:tabs>
+              <w:tab w:val="right" w:leader="dot" w:pos="8828"/>
+            </w:tabs>
+            <w:rPr>
+              <w:rFonts w:eastAsiaTheme="minorEastAsia"/>
+              <w:noProof/>
+              <w:lang w:val="es-AR" w:eastAsia="es-AR"/>
+            </w:rPr>
+          </w:pPr>
+          <w:hyperlink w:anchor="_Toc338980740" w:history="1">
+            <w:r>
+              <w:rPr>
+                <w:rStyle w:val="Hyperlink"/>
+                <w:noProof/>
+                <w:lang w:val="es-AR"/>
+              </w:rPr>
+              <w:t>Vista de Casos de Uso</w:t>
+            </w:r>
+            <w:r>
+              <w:rPr>
+                <w:noProof/>
+                <w:webHidden/>
+              </w:rPr>
+              <w:tab/>
+            </w:r>
+            <w:r>
+              <w:rPr>
+                <w:noProof/>
+                <w:webHidden/>
+              </w:rPr>
+              <w:fldChar w:fldCharType="begin"/>
+            </w:r>
+            <w:r>
+              <w:rPr>
+                <w:noProof/>
+                <w:webHidden/>
+              </w:rPr>
+              <w:instrText xml:space="preserve"> PAGEREF _Toc338980740 \h </w:instrText>
+            </w:r>
+            <w:r>
+              <w:rPr>
+                <w:noProof/>
+                <w:webHidden/>
+              </w:rPr>
+            </w:r>
+            <w:r>
+              <w:rPr>
+                <w:noProof/>
+                <w:webHidden/>
+              </w:rPr>
+              <w:fldChar w:fldCharType="separate"/>
+            </w:r>
+            <w:r>
+              <w:rPr>
+                <w:noProof/>
+                <w:webHidden/>
+              </w:rPr>
+              <w:t>2</w:t>
+            </w:r>
+            <w:r>
+              <w:rPr>
+                <w:noProof/>
+                <w:webHidden/>
+              </w:rPr>
+              <w:fldChar w:fldCharType="end"/>
+            </w:r>
+          </w:hyperlink>
+        </w:p>
+        <w:p>
+          <w:pPr>
+            <w:pStyle w:val="TOC1"/>
+            <w:tabs>
+              <w:tab w:val="right" w:leader="dot" w:pos="8828"/>
+            </w:tabs>
+            <w:rPr>
+              <w:rFonts w:eastAsiaTheme="minorEastAsia"/>
+              <w:noProof/>
+              <w:lang w:val="es-AR" w:eastAsia="es-AR"/>
+            </w:rPr>
+          </w:pPr>
+          <w:hyperlink w:anchor="_Toc338980741" w:history="1">
+            <w:r>
+              <w:rPr>
+                <w:rStyle w:val="Hyperlink"/>
+                <w:noProof/>
+                <w:lang w:val="es-AR"/>
+              </w:rPr>
+              <w:t>Vista de Desarrollo</w:t>
+            </w:r>
+            <w:r>
+              <w:rPr>
+                <w:noProof/>
+                <w:webHidden/>
+              </w:rPr>
+              <w:tab/>
+            </w:r>
+            <w:r>
+              <w:rPr>
+                <w:noProof/>
+                <w:webHidden/>
+              </w:rPr>
+              <w:fldChar w:fldCharType="begin"/>
+            </w:r>
+            <w:r>
+              <w:rPr>
+                <w:noProof/>
+                <w:webHidden/>
+              </w:rPr>
+              <w:instrText xml:space="preserve"> PAGEREF _Toc338980741 \h </w:instrText>
+            </w:r>
+            <w:r>
+              <w:rPr>
+                <w:noProof/>
+                <w:webHidden/>
+              </w:rPr>
+            </w:r>
+            <w:r>
+              <w:rPr>
+                <w:noProof/>
+                <w:webHidden/>
+              </w:rPr>
+              <w:fldChar w:fldCharType="separate"/>
+            </w:r>
+            <w:r>
+              <w:rPr>
+                <w:noProof/>
+                <w:webHidden/>
+              </w:rPr>
+              <w:t>3</w:t>
+            </w:r>
+            <w:r>
+              <w:rPr>
+                <w:noProof/>
+                <w:webHidden/>
+              </w:rPr>
+              <w:fldChar w:fldCharType="end"/>
+            </w:r>
+          </w:hyperlink>
+        </w:p>
+        <w:p>
+          <w:pPr>
+            <w:pStyle w:val="TOC1"/>
+            <w:tabs>
+              <w:tab w:val="right" w:leader="dot" w:pos="8828"/>
+            </w:tabs>
+            <w:rPr>
+              <w:rFonts w:eastAsiaTheme="minorEastAsia"/>
+              <w:noProof/>
+              <w:lang w:val="es-AR" w:eastAsia="es-AR"/>
+            </w:rPr>
+          </w:pPr>
+          <w:hyperlink w:anchor="_Toc338980742" w:history="1">
+            <w:r>
+              <w:rPr>
+                <w:rStyle w:val="Hyperlink"/>
+                <w:noProof/>
+                <w:lang w:val="es-AR"/>
+              </w:rPr>
+              <w:t>Vista Lógica</w:t>
+            </w:r>
+            <w:r>
+              <w:rPr>
+                <w:noProof/>
+                <w:webHidden/>
+              </w:rPr>
+              <w:tab/>
+            </w:r>
+            <w:r>
+              <w:rPr>
+                <w:noProof/>
+                <w:webHidden/>
+              </w:rPr>
+              <w:fldChar w:fldCharType="begin"/>
+            </w:r>
+            <w:r>
+              <w:rPr>
+                <w:noProof/>
+                <w:webHidden/>
+              </w:rPr>
+              <w:instrText xml:space="preserve"> PAGEREF _Toc338980742 \h </w:instrText>
+            </w:r>
+            <w:r>
+              <w:rPr>
+                <w:noProof/>
+                <w:webHidden/>
+              </w:rPr>
+            </w:r>
+            <w:r>
+              <w:rPr>
+                <w:noProof/>
+                <w:webHidden/>
+              </w:rPr>
+              <w:fldChar w:fldCharType="separate"/>
+            </w:r>
+            <w:r>
+              <w:rPr>
+                <w:noProof/>
+                <w:webHidden/>
+              </w:rPr>
+              <w:t>4</w:t>
+            </w:r>
+            <w:r>
+              <w:rPr>
+                <w:noProof/>
+                <w:webHidden/>
+              </w:rPr>
+              <w:fldChar w:fldCharType="end"/>
+            </w:r>
+          </w:hyperlink>
+        </w:p>
+        <w:p>
+          <w:pPr>
+            <w:pStyle w:val="TOC2"/>
+            <w:tabs>
+              <w:tab w:val="right" w:leader="dot" w:pos="8828"/>
+            </w:tabs>
+            <w:rPr>
+              <w:rFonts w:eastAsiaTheme="minorEastAsia"/>
+              <w:noProof/>
+              <w:lang w:val="es-AR" w:eastAsia="es-AR"/>
+            </w:rPr>
+          </w:pPr>
+          <w:hyperlink w:anchor="_Toc338980743" w:history="1">
+            <w:r>
+              <w:rPr>
+                <w:rStyle w:val="Hyperlink"/>
+                <w:noProof/>
+                <w:lang w:val="es-AR"/>
+              </w:rPr>
+              <w:t>Diagrama de paquetes</w:t>
+            </w:r>
+            <w:r>
+              <w:rPr>
+                <w:noProof/>
+                <w:webHidden/>
+              </w:rPr>
+              <w:tab/>
+            </w:r>
+            <w:r>
+              <w:rPr>
+                <w:noProof/>
+                <w:webHidden/>
+              </w:rPr>
+              <w:fldChar w:fldCharType="begin"/>
+            </w:r>
+            <w:r>
+              <w:rPr>
+                <w:noProof/>
+                <w:webHidden/>
+              </w:rPr>
+              <w:instrText xml:space="preserve"> PAGEREF _Toc338980743 \h </w:instrText>
+            </w:r>
+            <w:r>
+              <w:rPr>
+                <w:noProof/>
+                <w:webHidden/>
+              </w:rPr>
+            </w:r>
+            <w:r>
+              <w:rPr>
+                <w:noProof/>
+                <w:webHidden/>
+              </w:rPr>
+              <w:fldChar w:fldCharType="separate"/>
+            </w:r>
+            <w:r>
+              <w:rPr>
+                <w:noProof/>
+                <w:webHidden/>
+              </w:rPr>
+              <w:t>4</w:t>
+            </w:r>
+            <w:r>
+              <w:rPr>
+                <w:noProof/>
+                <w:webHidden/>
+              </w:rPr>
+              <w:fldChar w:fldCharType="end"/>
+            </w:r>
+          </w:hyperlink>
+        </w:p>
+        <w:p>
+          <w:pPr>
+            <w:pStyle w:val="TOC2"/>
+            <w:tabs>
+              <w:tab w:val="right" w:leader="dot" w:pos="8828"/>
+            </w:tabs>
+            <w:rPr>
+              <w:rFonts w:eastAsiaTheme="minorEastAsia"/>
+              <w:noProof/>
+              <w:lang w:val="es-AR" w:eastAsia="es-AR"/>
+            </w:rPr>
+          </w:pPr>
+          <w:hyperlink w:anchor="_Toc338980744" w:history="1">
+            <w:r>
+              <w:rPr>
+                <w:rStyle w:val="Hyperlink"/>
+                <w:noProof/>
+                <w:lang w:val="es-AR"/>
+              </w:rPr>
+              <w:t>Diagramas de Clases</w:t>
+            </w:r>
+            <w:r>
+              <w:rPr>
+                <w:noProof/>
+                <w:webHidden/>
+              </w:rPr>
+              <w:tab/>
+            </w:r>
+            <w:r>
+              <w:rPr>
+                <w:noProof/>
+                <w:webHidden/>
+              </w:rPr>
+              <w:fldChar w:fldCharType="begin"/>
+            </w:r>
+            <w:r>
+              <w:rPr>
+                <w:noProof/>
+                <w:webHidden/>
+              </w:rPr>
+              <w:instrText xml:space="preserve"> PAGEREF _Toc338980744 \h </w:instrText>
+            </w:r>
+            <w:r>
+              <w:rPr>
+                <w:noProof/>
+                <w:webHidden/>
+              </w:rPr>
+            </w:r>
+            <w:r>
+              <w:rPr>
+                <w:noProof/>
+                <w:webHidden/>
+              </w:rPr>
+              <w:fldChar w:fldCharType="separate"/>
+            </w:r>
+            <w:r>
+              <w:rPr>
+                <w:noProof/>
+                <w:webHidden/>
+              </w:rPr>
+              <w:t>5</w:t>
+            </w:r>
+            <w:r>
+              <w:rPr>
+                <w:noProof/>
+                <w:webHidden/>
+              </w:rPr>
+              <w:fldChar w:fldCharType="end"/>
+            </w:r>
+          </w:hyperlink>
+        </w:p>
+        <w:p>
+          <w:pPr>
+            <w:pStyle w:val="TOC2"/>
+            <w:tabs>
+              <w:tab w:val="right" w:leader="dot" w:pos="8828"/>
+            </w:tabs>
+            <w:rPr>
+              <w:rFonts w:eastAsiaTheme="minorEastAsia"/>
+              <w:noProof/>
+              <w:lang w:val="es-AR" w:eastAsia="es-AR"/>
+            </w:rPr>
+          </w:pPr>
+          <w:hyperlink w:anchor="_Toc338980745" w:history="1">
+            <w:r>
+              <w:rPr>
+                <w:rStyle w:val="Hyperlink"/>
+                <w:noProof/>
+                <w:lang w:val="es-AR"/>
+              </w:rPr>
+              <w:t>Diagramas de Secuencia</w:t>
+            </w:r>
+            <w:r>
+              <w:rPr>
+                <w:noProof/>
+                <w:webHidden/>
+              </w:rPr>
+              <w:tab/>
+            </w:r>
+            <w:r>
+              <w:rPr>
+                <w:noProof/>
+                <w:webHidden/>
+              </w:rPr>
+              <w:fldChar w:fldCharType="begin"/>
+            </w:r>
+            <w:r>
+              <w:rPr>
+                <w:noProof/>
+                <w:webHidden/>
+              </w:rPr>
+              <w:instrText xml:space="preserve"> PAGEREF _Toc338980745 \h </w:instrText>
+            </w:r>
+            <w:r>
+              <w:rPr>
+                <w:noProof/>
+                <w:webHidden/>
+              </w:rPr>
+            </w:r>
+            <w:r>
+              <w:rPr>
+                <w:noProof/>
+                <w:webHidden/>
+              </w:rPr>
+              <w:fldChar w:fldCharType="separate"/>
+            </w:r>
+            <w:r>
+              <w:rPr>
+                <w:noProof/>
+                <w:webHidden/>
+              </w:rPr>
+              <w:t>7</w:t>
+            </w:r>
+            <w:r>
+              <w:rPr>
+                <w:noProof/>
+                <w:webHidden/>
+              </w:rPr>
+              <w:fldChar w:fldCharType="end"/>
+            </w:r>
+          </w:hyperlink>
+        </w:p>
+        <w:p>
+          <w:pPr>
+            <w:pStyle w:val="TOC1"/>
+            <w:tabs>
+              <w:tab w:val="right" w:leader="dot" w:pos="8828"/>
+            </w:tabs>
+            <w:rPr>
+              <w:rFonts w:eastAsiaTheme="minorEastAsia"/>
+              <w:noProof/>
+              <w:lang w:val="es-AR" w:eastAsia="es-AR"/>
+            </w:rPr>
+          </w:pPr>
+          <w:hyperlink w:anchor="_Toc338980746" w:history="1">
+            <w:r>
+              <w:rPr>
+                <w:rStyle w:val="Hyperlink"/>
+                <w:noProof/>
+                <w:lang w:val="es-AR"/>
+              </w:rPr>
+              <w:t>Vista de procesos</w:t>
+            </w:r>
+            <w:r>
+              <w:rPr>
+                <w:noProof/>
+                <w:webHidden/>
+              </w:rPr>
+              <w:tab/>
+            </w:r>
+            <w:r>
+              <w:rPr>
+                <w:noProof/>
+                <w:webHidden/>
+              </w:rPr>
+              <w:fldChar w:fldCharType="begin"/>
+            </w:r>
+            <w:r>
+              <w:rPr>
+                <w:noProof/>
+                <w:webHidden/>
+              </w:rPr>
+              <w:instrText xml:space="preserve"> PAGEREF _Toc338980746 \h </w:instrText>
+            </w:r>
+            <w:r>
+              <w:rPr>
+                <w:noProof/>
+                <w:webHidden/>
+              </w:rPr>
+            </w:r>
+            <w:r>
+              <w:rPr>
+                <w:noProof/>
+                <w:webHidden/>
+              </w:rPr>
+              <w:fldChar w:fldCharType="separate"/>
+            </w:r>
+            <w:r>
+              <w:rPr>
+                <w:noProof/>
+                <w:webHidden/>
+              </w:rPr>
+              <w:t>8</w:t>
+            </w:r>
+            <w:r>
+              <w:rPr>
+                <w:noProof/>
+                <w:webHidden/>
+              </w:rPr>
+              <w:fldChar w:fldCharType="end"/>
+            </w:r>
+          </w:hyperlink>
+        </w:p>
+        <w:p>
+          <w:pPr>
+            <w:pStyle w:val="TOC1"/>
+            <w:tabs>
+              <w:tab w:val="right" w:leader="dot" w:pos="8828"/>
+            </w:tabs>
+            <w:rPr>
+              <w:rFonts w:eastAsiaTheme="minorEastAsia"/>
+              <w:noProof/>
+              <w:lang w:val="es-AR" w:eastAsia="es-AR"/>
+            </w:rPr>
+          </w:pPr>
+          <w:hyperlink w:anchor="_Toc338980747" w:history="1">
+            <w:r>
+              <w:rPr>
+                <w:rStyle w:val="Hyperlink"/>
+                <w:noProof/>
+                <w:lang w:val="es-AR"/>
+              </w:rPr>
+              <w:t>Vista física</w:t>
+            </w:r>
+            <w:r>
+              <w:rPr>
+                <w:noProof/>
+                <w:webHidden/>
+              </w:rPr>
+              <w:tab/>
+            </w:r>
+            <w:r>
+              <w:rPr>
+                <w:noProof/>
+                <w:webHidden/>
+              </w:rPr>
+              <w:fldChar w:fldCharType="begin"/>
+            </w:r>
+            <w:r>
+              <w:rPr>
+                <w:noProof/>
+                <w:webHidden/>
+              </w:rPr>
+              <w:instrText xml:space="preserve"> PAGEREF _Toc338980747 \h </w:instrText>
+            </w:r>
+            <w:r>
+              <w:rPr>
+                <w:noProof/>
+                <w:webHidden/>
+              </w:rPr>
+            </w:r>
+            <w:r>
+              <w:rPr>
+                <w:noProof/>
+                <w:webHidden/>
+              </w:rPr>
+              <w:fldChar w:fldCharType="separate"/>
+            </w:r>
+            <w:r>
+              <w:rPr>
+                <w:noProof/>
+                <w:webHidden/>
+              </w:rPr>
+              <w:t>8</w:t>
+            </w:r>
+            <w:r>
+              <w:rPr>
+                <w:noProof/>
+                <w:webHidden/>
+              </w:rPr>
+              <w:fldChar w:fldCharType="end"/>
+            </w:r>
+          </w:hyperlink>
+        </w:p>
+        <w:p>
+          <w:r>
+            <w:rPr>
+              <w:b/>
+              <w:bCs/>
+              <w:noProof/>
+            </w:rPr>
+            <w:fldChar w:fldCharType="end"/>
+          </w:r>
+        </w:p>
+      </w:sdtContent>
+    </w:sdt>
+    <w:p>
+      <w:pPr>
+        <w:rPr>
+          <w:lang w:val="es-AR"/>
+        </w:rPr>
+      </w:pPr>
       <w:r>
         <w:rPr>
           <w:lang w:val="es-AR"/>
@@ -220,14 +824,15 @@
     </w:p>
     <w:p>
       <w:pPr>
-        <w:pStyle w:val="Ttulo1"/>
-        <w:rPr>
-          <w:lang w:val="es-AR"/>
-        </w:rPr>
-      </w:pPr>
-      <w:bookmarkStart w:id="0" w:name="_Vista_de_Casos"/>
-      <w:bookmarkStart w:id="1" w:name="_Toc331891053"/>
-      <w:bookmarkEnd w:id="0"/>
+        <w:pStyle w:val="Heading1"/>
+        <w:rPr>
+          <w:lang w:val="es-AR"/>
+        </w:rPr>
+      </w:pPr>
+      <w:bookmarkStart w:id="2" w:name="_Vista_de_Casos"/>
+      <w:bookmarkStart w:id="3" w:name="_Toc331891053"/>
+      <w:bookmarkStart w:id="4" w:name="_Toc338980740"/>
+      <w:bookmarkEnd w:id="2"/>
       <w:r>
         <w:rPr>
           <w:lang w:val="es-AR"/>
@@ -241,6 +846,7 @@
         </w:rPr>
         <w:t>Casos de Uso</w:t>
       </w:r>
+      <w:bookmarkEnd w:id="4"/>
     </w:p>
     <w:p>
       <w:pPr>
@@ -257,7 +863,7 @@
     </w:p>
     <w:p>
       <w:pPr>
-        <w:pStyle w:val="Prrafodelista"/>
+        <w:pStyle w:val="ListParagraph"/>
         <w:numPr>
           <w:ilvl w:val="0"/>
           <w:numId w:val="11"/>
@@ -287,7 +893,7 @@
     </w:p>
     <w:p>
       <w:pPr>
-        <w:pStyle w:val="Prrafodelista"/>
+        <w:pStyle w:val="ListParagraph"/>
         <w:numPr>
           <w:ilvl w:val="0"/>
           <w:numId w:val="11"/>
@@ -311,7 +917,7 @@
     </w:p>
     <w:p>
       <w:pPr>
-        <w:pStyle w:val="Prrafodelista"/>
+        <w:pStyle w:val="ListParagraph"/>
         <w:numPr>
           <w:ilvl w:val="0"/>
           <w:numId w:val="11"/>
@@ -341,7 +947,7 @@
     </w:p>
     <w:p>
       <w:pPr>
-        <w:pStyle w:val="Prrafodelista"/>
+        <w:pStyle w:val="ListParagraph"/>
         <w:numPr>
           <w:ilvl w:val="1"/>
           <w:numId w:val="11"/>
@@ -377,7 +983,7 @@
     </w:p>
     <w:p>
       <w:pPr>
-        <w:pStyle w:val="Prrafodelista"/>
+        <w:pStyle w:val="ListParagraph"/>
         <w:numPr>
           <w:ilvl w:val="1"/>
           <w:numId w:val="11"/>
@@ -419,7 +1025,7 @@
     </w:p>
     <w:p>
       <w:pPr>
-        <w:pStyle w:val="Prrafodelista"/>
+        <w:pStyle w:val="ListParagraph"/>
         <w:numPr>
           <w:ilvl w:val="1"/>
           <w:numId w:val="11"/>
@@ -437,7 +1043,7 @@
     </w:p>
     <w:p>
       <w:pPr>
-        <w:pStyle w:val="Prrafodelista"/>
+        <w:pStyle w:val="ListParagraph"/>
         <w:numPr>
           <w:ilvl w:val="1"/>
           <w:numId w:val="11"/>
@@ -467,7 +1073,7 @@
     </w:p>
     <w:p>
       <w:pPr>
-        <w:pStyle w:val="Prrafodelista"/>
+        <w:pStyle w:val="ListParagraph"/>
         <w:numPr>
           <w:ilvl w:val="1"/>
           <w:numId w:val="11"/>
@@ -485,7 +1091,7 @@
     </w:p>
     <w:p>
       <w:pPr>
-        <w:pStyle w:val="Prrafodelista"/>
+        <w:pStyle w:val="ListParagraph"/>
         <w:numPr>
           <w:ilvl w:val="0"/>
           <w:numId w:val="11"/>
@@ -503,7 +1109,7 @@
     </w:p>
     <w:p>
       <w:pPr>
-        <w:pStyle w:val="Prrafodelista"/>
+        <w:pStyle w:val="ListParagraph"/>
         <w:numPr>
           <w:ilvl w:val="0"/>
           <w:numId w:val="11"/>
@@ -516,15 +1122,29 @@
         <w:rPr>
           <w:lang w:val="es-AR"/>
         </w:rPr>
-        <w:t>Ver estadísticas (alumnos inscriptos, grupos asignados, TPs recibidos, e-mails recibidos, estados de temas de discusión, número de e-mails que no cumplen con las reglas).</w:t>
+        <w:t xml:space="preserve">Ver estadísticas (alumnos inscriptos, grupos asignados, </w:t>
+      </w:r>
+      <w:proofErr w:type="spellStart"/>
+      <w:r>
+        <w:rPr>
+          <w:lang w:val="es-AR"/>
+        </w:rPr>
+        <w:t>TPs</w:t>
+      </w:r>
+      <w:proofErr w:type="spellEnd"/>
+      <w:r>
+        <w:rPr>
+          <w:lang w:val="es-AR"/>
+        </w:rPr>
+        <w:t xml:space="preserve"> recibidos, e-mails recibidos, estados de temas de discusión, número de e-mails que no cumplen con las reglas).</w:t>
       </w:r>
     </w:p>
     <w:tbl>
       <w:tblPr>
-        <w:tblStyle w:val="Tablaconcuadrcula"/>
+        <w:tblStyle w:val="TableGrid"/>
         <w:tblW w:w="0" w:type="auto"/>
         <w:shd w:val="clear" w:color="auto" w:fill="EAF1DD" w:themeFill="accent3" w:themeFillTint="33"/>
-        <w:tblLook w:val="04A0"/>
+        <w:tblLook w:val="04A0" w:firstRow="1" w:lastRow="0" w:firstColumn="1" w:lastColumn="0" w:noHBand="0" w:noVBand="1"/>
       </w:tblPr>
       <w:tblGrid>
         <w:gridCol w:w="8978"/>
@@ -559,7 +1179,21 @@
               <w:rPr>
                 <w:lang w:val="es-AR"/>
               </w:rPr>
-              <w:t>Los ítems 4 y 5 no son parte del scope del proyecto (al menos en esta versión). Es decir, la información necesaria para cumplir con dichos casos de uso será guardada, pero el sistema no permitirá consultarla.</w:t>
+              <w:t xml:space="preserve">Los ítems 4 y 5 no son parte del </w:t>
+            </w:r>
+            <w:proofErr w:type="spellStart"/>
+            <w:r>
+              <w:rPr>
+                <w:lang w:val="es-AR"/>
+              </w:rPr>
+              <w:t>scope</w:t>
+            </w:r>
+            <w:proofErr w:type="spellEnd"/>
+            <w:r>
+              <w:rPr>
+                <w:lang w:val="es-AR"/>
+              </w:rPr>
+              <w:t xml:space="preserve"> del proyecto (al menos en esta versión). Es decir, la información necesaria para cumplir con dichos casos de uso será guardada, pero el sistema no permitirá consultarla.</w:t>
             </w:r>
           </w:p>
         </w:tc>
@@ -567,13 +1201,172 @@
     </w:tbl>
     <w:p>
       <w:pPr>
-        <w:pStyle w:val="Ttulo1"/>
-        <w:rPr>
-          <w:lang w:val="es-AR"/>
-        </w:rPr>
-      </w:pPr>
-      <w:bookmarkStart w:id="2" w:name="_Vista_de_Desarrollo"/>
-      <w:bookmarkEnd w:id="2"/>
+        <w:spacing w:before="240"/>
+        <w:rPr>
+          <w:lang w:val="es-AR"/>
+        </w:rPr>
+      </w:pPr>
+      <w:bookmarkStart w:id="5" w:name="_Vista_de_Desarrollo"/>
+      <w:bookmarkEnd w:id="5"/>
+      <w:r>
+        <w:rPr>
+          <w:lang w:val="es-AR"/>
+        </w:rPr>
+        <w:t>El siguiente diagrama de casos de uso contempla aquellos que están dentro del alcance del proyecto.</w:t>
+      </w:r>
+      <w:r>
+        <w:rPr>
+          <w:lang w:val="es-AR"/>
+        </w:rPr>
+        <w:br/>
+      </w:r>
+      <w:r>
+        <w:rPr>
+          <w:noProof/>
+          <w:lang w:val="es-AR" w:eastAsia="es-AR"/>
+        </w:rPr>
+        <w:drawing>
+          <wp:inline distT="0" distB="0" distL="0" distR="0">
+            <wp:extent cx="5610225" cy="3924300"/>
+            <wp:effectExtent l="0" t="0" r="0" b="0"/>
+            <wp:docPr id="3" name="Picture 3"/>
+            <wp:cNvGraphicFramePr>
+              <a:graphicFrameLocks xmlns:a="http://schemas.openxmlformats.org/drawingml/2006/main" noChangeAspect="1"/>
+            </wp:cNvGraphicFramePr>
+            <a:graphic xmlns:a="http://schemas.openxmlformats.org/drawingml/2006/main">
+              <a:graphicData uri="http://schemas.openxmlformats.org/drawingml/2006/picture">
+                <pic:pic xmlns:pic="http://schemas.openxmlformats.org/drawingml/2006/picture">
+                  <pic:nvPicPr>
+                    <pic:cNvPr id="0" name="Picture 2"/>
+                    <pic:cNvPicPr>
+                      <a:picLocks noChangeAspect="1" noChangeArrowheads="1"/>
+                    </pic:cNvPicPr>
+                  </pic:nvPicPr>
+                  <pic:blipFill>
+                    <a:blip r:embed="rId9">
+                      <a:extLst>
+                        <a:ext uri="{28A0092B-C50C-407E-A947-70E740481C1C}">
+                          <a14:useLocalDpi xmlns:a14="http://schemas.microsoft.com/office/drawing/2010/main" val="0"/>
+                        </a:ext>
+                      </a:extLst>
+                    </a:blip>
+                    <a:srcRect/>
+                    <a:stretch>
+                      <a:fillRect/>
+                    </a:stretch>
+                  </pic:blipFill>
+                  <pic:spPr bwMode="auto">
+                    <a:xfrm>
+                      <a:off x="0" y="0"/>
+                      <a:ext cx="5610225" cy="3924300"/>
+                    </a:xfrm>
+                    <a:prstGeom prst="rect">
+                      <a:avLst/>
+                    </a:prstGeom>
+                    <a:noFill/>
+                    <a:ln>
+                      <a:noFill/>
+                    </a:ln>
+                  </pic:spPr>
+                </pic:pic>
+              </a:graphicData>
+            </a:graphic>
+          </wp:inline>
+        </w:drawing>
+      </w:r>
+    </w:p>
+    <w:p>
+      <w:pPr>
+        <w:rPr>
+          <w:lang w:val="es-AR"/>
+        </w:rPr>
+      </w:pPr>
+      <w:r>
+        <w:rPr>
+          <w:lang w:val="es-AR"/>
+        </w:rPr>
+        <w:lastRenderedPageBreak/>
+        <w:t>Adicionalmente, i</w:t>
+      </w:r>
+      <w:r>
+        <w:rPr>
+          <w:lang w:val="es-AR"/>
+        </w:rPr>
+        <w:t>ncluimos a continuación una versión simplificada del diagrama de entidad-interrelación, ya que consideramos que puede ser útil para facilitar la comprensión de los casos de uso solicitados por la aplicación.</w:t>
+      </w:r>
+    </w:p>
+    <w:p>
+      <w:pPr>
+        <w:rPr>
+          <w:lang w:val="es-AR"/>
+        </w:rPr>
+      </w:pPr>
+      <w:r>
+        <w:rPr>
+          <w:noProof/>
+          <w:lang w:val="es-AR" w:eastAsia="es-AR"/>
+        </w:rPr>
+        <w:drawing>
+          <wp:inline distT="0" distB="0" distL="0" distR="0">
+            <wp:extent cx="5610225" cy="3990975"/>
+            <wp:effectExtent l="0" t="0" r="0" b="0"/>
+            <wp:docPr id="8" name="Picture 8"/>
+            <wp:cNvGraphicFramePr>
+              <a:graphicFrameLocks xmlns:a="http://schemas.openxmlformats.org/drawingml/2006/main" noChangeAspect="1"/>
+            </wp:cNvGraphicFramePr>
+            <a:graphic xmlns:a="http://schemas.openxmlformats.org/drawingml/2006/main">
+              <a:graphicData uri="http://schemas.openxmlformats.org/drawingml/2006/picture">
+                <pic:pic xmlns:pic="http://schemas.openxmlformats.org/drawingml/2006/picture">
+                  <pic:nvPicPr>
+                    <pic:cNvPr id="0" name="Picture 3"/>
+                    <pic:cNvPicPr>
+                      <a:picLocks noChangeAspect="1" noChangeArrowheads="1"/>
+                    </pic:cNvPicPr>
+                  </pic:nvPicPr>
+                  <pic:blipFill rotWithShape="1">
+                    <a:blip r:embed="rId10">
+                      <a:extLst>
+                        <a:ext uri="{28A0092B-C50C-407E-A947-70E740481C1C}">
+                          <a14:useLocalDpi xmlns:a14="http://schemas.microsoft.com/office/drawing/2010/main" val="0"/>
+                        </a:ext>
+                      </a:extLst>
+                    </a:blip>
+                    <a:srcRect t="1643"/>
+                    <a:stretch/>
+                  </pic:blipFill>
+                  <pic:spPr bwMode="auto">
+                    <a:xfrm>
+                      <a:off x="0" y="0"/>
+                      <a:ext cx="5610225" cy="3990975"/>
+                    </a:xfrm>
+                    <a:prstGeom prst="rect">
+                      <a:avLst/>
+                    </a:prstGeom>
+                    <a:noFill/>
+                    <a:ln>
+                      <a:noFill/>
+                    </a:ln>
+                    <a:extLst>
+                      <a:ext uri="{53640926-AAD7-44D8-BBD7-CCE9431645EC}">
+                        <a14:shadowObscured xmlns:a14="http://schemas.microsoft.com/office/drawing/2010/main"/>
+                      </a:ext>
+                    </a:extLst>
+                  </pic:spPr>
+                </pic:pic>
+              </a:graphicData>
+            </a:graphic>
+          </wp:inline>
+        </w:drawing>
+      </w:r>
+    </w:p>
+    <w:p>
+      <w:pPr>
+        <w:pStyle w:val="Heading1"/>
+        <w:rPr>
+          <w:lang w:val="es-AR"/>
+        </w:rPr>
+      </w:pPr>
+      <w:bookmarkStart w:id="6" w:name="_Toc338980741"/>
       <w:r>
         <w:rPr>
           <w:lang w:val="es-AR"/>
@@ -586,6 +1379,7 @@
         </w:rPr>
         <w:t>Desarrollo</w:t>
       </w:r>
+      <w:bookmarkEnd w:id="6"/>
     </w:p>
     <w:p>
       <w:pPr>
@@ -614,7 +1408,7 @@
     </w:p>
     <w:p>
       <w:pPr>
-        <w:pStyle w:val="Prrafodelista"/>
+        <w:pStyle w:val="ListParagraph"/>
         <w:numPr>
           <w:ilvl w:val="0"/>
           <w:numId w:val="14"/>
@@ -623,10 +1417,10 @@
           <w:lang w:val="es-AR"/>
         </w:rPr>
       </w:pPr>
-      <w:hyperlink r:id="rId8" w:history="1">
+      <w:hyperlink r:id="rId11" w:history="1">
         <w:r>
           <w:rPr>
-            <w:rStyle w:val="Hipervnculo"/>
+            <w:rStyle w:val="Hyperlink"/>
             <w:lang w:val="es-AR"/>
           </w:rPr>
           <w:t>C#</w:t>
@@ -641,7 +1435,7 @@
     </w:p>
     <w:p>
       <w:pPr>
-        <w:pStyle w:val="Prrafodelista"/>
+        <w:pStyle w:val="ListParagraph"/>
         <w:numPr>
           <w:ilvl w:val="0"/>
           <w:numId w:val="14"/>
@@ -659,7 +1453,7 @@
     </w:p>
     <w:p>
       <w:pPr>
-        <w:pStyle w:val="Prrafodelista"/>
+        <w:pStyle w:val="ListParagraph"/>
         <w:numPr>
           <w:ilvl w:val="0"/>
           <w:numId w:val="14"/>
@@ -668,13 +1462,22 @@
           <w:lang w:val="es-AR"/>
         </w:rPr>
       </w:pPr>
-      <w:hyperlink r:id="rId9" w:history="1">
+      <w:hyperlink r:id="rId12" w:history="1">
+        <w:proofErr w:type="spellStart"/>
         <w:r>
           <w:rPr>
-            <w:rStyle w:val="Hipervnculo"/>
+            <w:rStyle w:val="Hyperlink"/>
             <w:lang w:val="es-AR"/>
           </w:rPr>
-          <w:t>Entity Framework</w:t>
+          <w:t>Entity</w:t>
+        </w:r>
+        <w:proofErr w:type="spellEnd"/>
+        <w:r>
+          <w:rPr>
+            <w:rStyle w:val="Hyperlink"/>
+            <w:lang w:val="es-AR"/>
+          </w:rPr>
+          <w:t xml:space="preserve"> Framework</w:t>
         </w:r>
       </w:hyperlink>
       <w:r>
@@ -686,7 +1489,7 @@
     </w:p>
     <w:p>
       <w:pPr>
-        <w:pStyle w:val="Prrafodelista"/>
+        <w:pStyle w:val="ListParagraph"/>
         <w:numPr>
           <w:ilvl w:val="0"/>
           <w:numId w:val="14"/>
@@ -695,14 +1498,16 @@
           <w:lang w:val="es-AR"/>
         </w:rPr>
       </w:pPr>
-      <w:hyperlink r:id="rId10" w:history="1">
+      <w:hyperlink r:id="rId13" w:history="1">
+        <w:proofErr w:type="spellStart"/>
         <w:r>
           <w:rPr>
-            <w:rStyle w:val="Hipervnculo"/>
+            <w:rStyle w:val="Hyperlink"/>
             <w:lang w:val="es-AR"/>
           </w:rPr>
           <w:t>Moq</w:t>
         </w:r>
+        <w:proofErr w:type="spellEnd"/>
       </w:hyperlink>
       <w:r>
         <w:rPr>
@@ -710,10 +1515,10 @@
         </w:rPr>
         <w:t xml:space="preserve"> y </w:t>
       </w:r>
-      <w:hyperlink r:id="rId11" w:history="1">
+      <w:hyperlink r:id="rId14" w:history="1">
         <w:r>
           <w:rPr>
-            <w:rStyle w:val="Hipervnculo"/>
+            <w:rStyle w:val="Hyperlink"/>
             <w:lang w:val="es-AR"/>
           </w:rPr>
           <w:t>Moles</w:t>
@@ -723,12 +1528,26 @@
         <w:rPr>
           <w:lang w:val="es-AR"/>
         </w:rPr>
-        <w:t xml:space="preserve"> para crear mocks.</w:t>
-      </w:r>
-    </w:p>
-    <w:p>
-      <w:pPr>
-        <w:pStyle w:val="Prrafodelista"/>
+        <w:t xml:space="preserve"> para crear </w:t>
+      </w:r>
+      <w:proofErr w:type="spellStart"/>
+      <w:r>
+        <w:rPr>
+          <w:lang w:val="es-AR"/>
+        </w:rPr>
+        <w:t>mocks</w:t>
+      </w:r>
+      <w:proofErr w:type="spellEnd"/>
+      <w:r>
+        <w:rPr>
+          <w:lang w:val="es-AR"/>
+        </w:rPr>
+        <w:t>.</w:t>
+      </w:r>
+    </w:p>
+    <w:p>
+      <w:pPr>
+        <w:pStyle w:val="ListParagraph"/>
         <w:numPr>
           <w:ilvl w:val="0"/>
           <w:numId w:val="14"/>
@@ -737,14 +1556,16 @@
           <w:lang w:val="es-AR"/>
         </w:rPr>
       </w:pPr>
-      <w:hyperlink r:id="rId12" w:history="1">
+      <w:hyperlink r:id="rId15" w:history="1">
+        <w:proofErr w:type="spellStart"/>
         <w:r>
           <w:rPr>
-            <w:rStyle w:val="Hipervnculo"/>
+            <w:rStyle w:val="Hyperlink"/>
             <w:lang w:val="es-AR"/>
           </w:rPr>
           <w:t>Unity</w:t>
         </w:r>
+        <w:proofErr w:type="spellEnd"/>
       </w:hyperlink>
       <w:r>
         <w:rPr>
@@ -755,7 +1576,7 @@
     </w:p>
     <w:p>
       <w:pPr>
-        <w:pStyle w:val="Prrafodelista"/>
+        <w:pStyle w:val="ListParagraph"/>
         <w:numPr>
           <w:ilvl w:val="0"/>
           <w:numId w:val="14"/>
@@ -783,9 +1604,9 @@
           <w:lang w:val="es-AR"/>
         </w:rPr>
       </w:pPr>
-      <w:bookmarkStart w:id="3" w:name="_Vista_Lógica"/>
-      <w:bookmarkEnd w:id="1"/>
+      <w:bookmarkStart w:id="7" w:name="_Vista_Lógica"/>
       <w:bookmarkEnd w:id="3"/>
+      <w:bookmarkEnd w:id="7"/>
       <w:r>
         <w:rPr>
           <w:lang w:val="es-AR"/>
@@ -795,11 +1616,12 @@
     </w:p>
     <w:p>
       <w:pPr>
-        <w:pStyle w:val="Ttulo1"/>
-        <w:rPr>
-          <w:lang w:val="es-AR"/>
-        </w:rPr>
-      </w:pPr>
+        <w:pStyle w:val="Heading1"/>
+        <w:rPr>
+          <w:lang w:val="es-AR"/>
+        </w:rPr>
+      </w:pPr>
+      <w:bookmarkStart w:id="8" w:name="_Toc338980742"/>
       <w:r>
         <w:rPr>
           <w:lang w:val="es-AR"/>
@@ -807,6 +1629,7 @@
         <w:lastRenderedPageBreak/>
         <w:t>Vista Lógica</w:t>
       </w:r>
+      <w:bookmarkEnd w:id="8"/>
     </w:p>
     <w:p>
       <w:pPr>
@@ -830,7 +1653,7 @@
       <w:r>
         <w:rPr>
           <w:noProof/>
-          <w:lang w:val="es-ES" w:eastAsia="es-ES"/>
+          <w:lang w:val="es-AR" w:eastAsia="es-AR"/>
         </w:rPr>
         <w:drawing>
           <wp:inline distT="0" distB="0" distL="0" distR="0">
@@ -848,7 +1671,7 @@
                     <pic:cNvPicPr/>
                   </pic:nvPicPr>
                   <pic:blipFill>
-                    <a:blip r:embed="rId13"/>
+                    <a:blip r:embed="rId16"/>
                     <a:stretch>
                       <a:fillRect/>
                     </a:stretch>
@@ -879,7 +1702,21 @@
         <w:rPr>
           <w:lang w:val="es-AR"/>
         </w:rPr>
-        <w:t xml:space="preserve">Desde el comienzo del proceso de desarrollo se buscará trabajar con abstracciones, no implementaciones concretas, a fin de aumentar el desacople entre componentes, lo que provee mayor facilidad para cambiar los mismos y realizar tests unitarios. </w:t>
+        <w:t xml:space="preserve">Desde el comienzo del proceso de desarrollo se buscará trabajar con abstracciones, no implementaciones concretas, a fin de aumentar el desacople entre componentes, lo que provee mayor facilidad para cambiar los mismos y realizar </w:t>
+      </w:r>
+      <w:proofErr w:type="spellStart"/>
+      <w:r>
+        <w:rPr>
+          <w:lang w:val="es-AR"/>
+        </w:rPr>
+        <w:t>tests</w:t>
+      </w:r>
+      <w:proofErr w:type="spellEnd"/>
+      <w:r>
+        <w:rPr>
+          <w:lang w:val="es-AR"/>
+        </w:rPr>
+        <w:t xml:space="preserve"> unitarios. </w:t>
       </w:r>
     </w:p>
     <w:p>
@@ -910,7 +1747,21 @@
         <w:rPr>
           <w:lang w:val="es-AR"/>
         </w:rPr>
-        <w:t>a persistencia a los diferentes medios se realizará mediante abstracciones. En la aplicación a desarrollar, los repositorios ejecutan consultas contra una base de datos. Implementando correctamente la interfaz de los mismos, se podría conseguir actualizar la aplicación para utilizar Google Spreadsheets.</w:t>
+        <w:t xml:space="preserve">a persistencia a los diferentes medios se realizará mediante abstracciones. En la aplicación a desarrollar, los repositorios ejecutan consultas contra una base de datos. Implementando correctamente la interfaz de los mismos, se podría conseguir actualizar la aplicación para utilizar Google </w:t>
+      </w:r>
+      <w:proofErr w:type="spellStart"/>
+      <w:r>
+        <w:rPr>
+          <w:lang w:val="es-AR"/>
+        </w:rPr>
+        <w:t>Spreadsheets</w:t>
+      </w:r>
+      <w:proofErr w:type="spellEnd"/>
+      <w:r>
+        <w:rPr>
+          <w:lang w:val="es-AR"/>
+        </w:rPr>
+        <w:t>.</w:t>
       </w:r>
       <w:r>
         <w:rPr>
@@ -922,7 +1773,35 @@
         <w:rPr>
           <w:lang w:val="es-AR"/>
         </w:rPr>
-        <w:t>se utiliza un patrón de "presentación separada", no para utilizar el mismo controller/viewmodel para distintas vistas, sino para mantener la lógica desacoplada de las vistas.</w:t>
+        <w:t xml:space="preserve">se utiliza un patrón de "presentación separada", no para utilizar el mismo </w:t>
+      </w:r>
+      <w:proofErr w:type="spellStart"/>
+      <w:r>
+        <w:rPr>
+          <w:lang w:val="es-AR"/>
+        </w:rPr>
+        <w:t>controller</w:t>
+      </w:r>
+      <w:proofErr w:type="spellEnd"/>
+      <w:r>
+        <w:rPr>
+          <w:lang w:val="es-AR"/>
+        </w:rPr>
+        <w:t>/</w:t>
+      </w:r>
+      <w:proofErr w:type="spellStart"/>
+      <w:r>
+        <w:rPr>
+          <w:lang w:val="es-AR"/>
+        </w:rPr>
+        <w:t>viewmodel</w:t>
+      </w:r>
+      <w:proofErr w:type="spellEnd"/>
+      <w:r>
+        <w:rPr>
+          <w:lang w:val="es-AR"/>
+        </w:rPr>
+        <w:t xml:space="preserve"> para distintas vistas, sino para mantener la lógica desacoplada de las vistas.</w:t>
       </w:r>
     </w:p>
     <w:p>
@@ -955,14 +1834,16 @@
         </w:rPr>
         <w:t xml:space="preserve">. Para facilitar la construcción de estos objetos y poder modificar de manera simple y rápida la implementación a utilizar, se decidió utilizar un </w:t>
       </w:r>
-      <w:hyperlink r:id="rId14" w:history="1">
+      <w:hyperlink r:id="rId17" w:history="1">
+        <w:proofErr w:type="spellStart"/>
         <w:r>
           <w:rPr>
-            <w:rStyle w:val="Hipervnculo"/>
+            <w:rStyle w:val="Hyperlink"/>
             <w:lang w:val="es-AR"/>
           </w:rPr>
           <w:t>DependencyInjectionContainer</w:t>
         </w:r>
+        <w:proofErr w:type="spellEnd"/>
       </w:hyperlink>
       <w:r>
         <w:rPr>
@@ -970,14 +1851,16 @@
         </w:rPr>
         <w:t xml:space="preserve">, </w:t>
       </w:r>
-      <w:hyperlink r:id="rId15" w:history="1">
+      <w:hyperlink r:id="rId18" w:history="1">
+        <w:proofErr w:type="spellStart"/>
         <w:r>
           <w:rPr>
-            <w:rStyle w:val="Hipervnculo"/>
+            <w:rStyle w:val="Hyperlink"/>
             <w:lang w:val="es-AR"/>
           </w:rPr>
           <w:t>UnityContainer</w:t>
         </w:r>
+        <w:proofErr w:type="spellEnd"/>
       </w:hyperlink>
       <w:r>
         <w:rPr>
@@ -991,14 +1874,16 @@
         </w:rPr>
         <w:t xml:space="preserve"> El mismo se configura mediante un </w:t>
       </w:r>
-      <w:hyperlink r:id="rId16" w:history="1">
+      <w:hyperlink r:id="rId19" w:history="1">
+        <w:proofErr w:type="spellStart"/>
         <w:r>
           <w:rPr>
-            <w:rStyle w:val="Hipervnculo"/>
+            <w:rStyle w:val="Hyperlink"/>
             <w:lang w:val="es-AR"/>
           </w:rPr>
           <w:t>Bootstrapper</w:t>
         </w:r>
+        <w:proofErr w:type="spellEnd"/>
       </w:hyperlink>
       <w:r>
         <w:rPr>
@@ -1016,17 +1901,19 @@
     </w:p>
     <w:p>
       <w:pPr>
-        <w:pStyle w:val="Ttulo2"/>
-        <w:rPr>
-          <w:lang w:val="es-AR"/>
-        </w:rPr>
-      </w:pPr>
+        <w:pStyle w:val="Heading2"/>
+        <w:rPr>
+          <w:lang w:val="es-AR"/>
+        </w:rPr>
+      </w:pPr>
+      <w:bookmarkStart w:id="9" w:name="_Toc338980743"/>
       <w:r>
         <w:rPr>
           <w:lang w:val="es-AR"/>
         </w:rPr>
         <w:t>Diagrama de paquetes</w:t>
       </w:r>
+      <w:bookmarkEnd w:id="9"/>
     </w:p>
     <w:p>
       <w:pPr>
@@ -1110,9 +1997,9 @@
             <o:lock v:ext="edit" aspectratio="t"/>
           </v:shapetype>
           <v:shape id="_x0000_i1025" type="#_x0000_t75" style="width:414pt;height:189pt" o:ole="">
-            <v:imagedata r:id="rId17" o:title=""/>
+            <v:imagedata r:id="rId20" o:title=""/>
           </v:shape>
-          <o:OLEObject Type="Embed" ProgID="PBrush" ShapeID="_x0000_i1025" DrawAspect="Content" ObjectID="_1412722254" r:id="rId18"/>
+          <o:OLEObject Type="Embed" ProgID="PBrush" ShapeID="_x0000_i1025" DrawAspect="Content" ObjectID="_1412722659" r:id="rId21"/>
         </w:object>
       </w:r>
     </w:p>
@@ -1131,7 +2018,7 @@
     </w:p>
     <w:p>
       <w:pPr>
-        <w:pStyle w:val="Prrafodelista"/>
+        <w:pStyle w:val="ListParagraph"/>
         <w:numPr>
           <w:ilvl w:val="0"/>
           <w:numId w:val="9"/>
@@ -1141,6 +2028,7 @@
           <w:lang w:val="es-AR"/>
         </w:rPr>
       </w:pPr>
+      <w:proofErr w:type="spellStart"/>
       <w:r>
         <w:rPr>
           <w:b/>
@@ -1148,6 +2036,7 @@
         </w:rPr>
         <w:t>CoursesModel</w:t>
       </w:r>
+      <w:proofErr w:type="gramStart"/>
       <w:r>
         <w:rPr>
           <w:b/>
@@ -1159,12 +2048,20 @@
         <w:rPr>
           <w:lang w:val="es-AR"/>
         </w:rPr>
-        <w:t>Contiene a las clases que representan al dominio de la aplicación.</w:t>
-      </w:r>
-    </w:p>
-    <w:p>
-      <w:pPr>
-        <w:pStyle w:val="Prrafodelista"/>
+        <w:t>Contiene</w:t>
+      </w:r>
+      <w:proofErr w:type="spellEnd"/>
+      <w:proofErr w:type="gramEnd"/>
+      <w:r>
+        <w:rPr>
+          <w:lang w:val="es-AR"/>
+        </w:rPr>
+        <w:t xml:space="preserve"> a las clases que representan al dominio de la aplicación.</w:t>
+      </w:r>
+    </w:p>
+    <w:p>
+      <w:pPr>
+        <w:pStyle w:val="ListParagraph"/>
         <w:numPr>
           <w:ilvl w:val="0"/>
           <w:numId w:val="9"/>
@@ -1174,6 +2071,7 @@
           <w:lang w:val="es-AR"/>
         </w:rPr>
       </w:pPr>
+      <w:proofErr w:type="spellStart"/>
       <w:r>
         <w:rPr>
           <w:b/>
@@ -1186,18 +2084,34 @@
           <w:b/>
           <w:lang w:val="es-AR"/>
         </w:rPr>
-        <w:t>nce:</w:t>
-      </w:r>
-      <w:r>
-        <w:rPr>
-          <w:lang w:val="es-AR"/>
-        </w:rPr>
-        <w:t>Contiene las clases necesarias para guardar los datos generados por el procesamiento de e-mails y recuperarlos.</w:t>
-      </w:r>
-    </w:p>
-    <w:p>
-      <w:pPr>
-        <w:pStyle w:val="Prrafodelista"/>
+        <w:t>nce</w:t>
+      </w:r>
+      <w:proofErr w:type="gramStart"/>
+      <w:r>
+        <w:rPr>
+          <w:b/>
+          <w:lang w:val="es-AR"/>
+        </w:rPr>
+        <w:t>:</w:t>
+      </w:r>
+      <w:r>
+        <w:rPr>
+          <w:lang w:val="es-AR"/>
+        </w:rPr>
+        <w:t>Contiene</w:t>
+      </w:r>
+      <w:proofErr w:type="spellEnd"/>
+      <w:proofErr w:type="gramEnd"/>
+      <w:r>
+        <w:rPr>
+          <w:lang w:val="es-AR"/>
+        </w:rPr>
+        <w:t xml:space="preserve"> las clases necesarias para guardar los datos generados por el procesamiento de e-mails y recuperarlos.</w:t>
+      </w:r>
+    </w:p>
+    <w:p>
+      <w:pPr>
+        <w:pStyle w:val="ListParagraph"/>
         <w:numPr>
           <w:ilvl w:val="0"/>
           <w:numId w:val="9"/>
@@ -1207,6 +2121,7 @@
           <w:lang w:val="es-AR"/>
         </w:rPr>
       </w:pPr>
+      <w:proofErr w:type="spellStart"/>
       <w:r>
         <w:rPr>
           <w:b/>
@@ -1214,6 +2129,7 @@
         </w:rPr>
         <w:t>Visual</w:t>
       </w:r>
+      <w:proofErr w:type="gramStart"/>
       <w:r>
         <w:rPr>
           <w:b/>
@@ -1225,7 +2141,15 @@
         <w:rPr>
           <w:lang w:val="es-AR"/>
         </w:rPr>
-        <w:t>Contiene las interfaces de las vistas y la implementación de las mismas así</w:t>
+        <w:t>Contiene</w:t>
+      </w:r>
+      <w:proofErr w:type="spellEnd"/>
+      <w:proofErr w:type="gramEnd"/>
+      <w:r>
+        <w:rPr>
+          <w:lang w:val="es-AR"/>
+        </w:rPr>
+        <w:t xml:space="preserve"> las interfaces de las vistas y la implementación de las mismas así</w:t>
       </w:r>
       <w:r>
         <w:rPr>
@@ -1236,7 +2160,7 @@
     </w:p>
     <w:p>
       <w:pPr>
-        <w:pStyle w:val="Prrafodelista"/>
+        <w:pStyle w:val="ListParagraph"/>
         <w:numPr>
           <w:ilvl w:val="0"/>
           <w:numId w:val="9"/>
@@ -1246,12 +2170,21 @@
           <w:lang w:val="es-AR"/>
         </w:rPr>
       </w:pPr>
+      <w:proofErr w:type="spellStart"/>
       <w:r>
         <w:rPr>
           <w:b/>
           <w:lang w:val="es-AR"/>
         </w:rPr>
-        <w:t xml:space="preserve">MessageProcessing: </w:t>
+        <w:t>MessageProcessing</w:t>
+      </w:r>
+      <w:proofErr w:type="spellEnd"/>
+      <w:r>
+        <w:rPr>
+          <w:b/>
+          <w:lang w:val="es-AR"/>
+        </w:rPr>
+        <w:t xml:space="preserve">: </w:t>
       </w:r>
       <w:r>
         <w:rPr>
@@ -1262,7 +2195,7 @@
     </w:p>
     <w:p>
       <w:pPr>
-        <w:pStyle w:val="Prrafodelista"/>
+        <w:pStyle w:val="ListParagraph"/>
         <w:numPr>
           <w:ilvl w:val="0"/>
           <w:numId w:val="9"/>
@@ -1272,12 +2205,21 @@
           <w:lang w:val="es-AR"/>
         </w:rPr>
       </w:pPr>
+      <w:proofErr w:type="spellStart"/>
       <w:r>
         <w:rPr>
           <w:b/>
           <w:lang w:val="es-AR"/>
         </w:rPr>
-        <w:t xml:space="preserve">Message I/O: </w:t>
+        <w:t>Message</w:t>
+      </w:r>
+      <w:proofErr w:type="spellEnd"/>
+      <w:r>
+        <w:rPr>
+          <w:b/>
+          <w:lang w:val="es-AR"/>
+        </w:rPr>
+        <w:t xml:space="preserve"> I/O: </w:t>
       </w:r>
       <w:r>
         <w:rPr>
@@ -1288,25 +2230,27 @@
     </w:p>
     <w:p>
       <w:pPr>
-        <w:pStyle w:val="Ttulo2"/>
-        <w:rPr>
-          <w:lang w:val="es-AR"/>
-        </w:rPr>
-      </w:pPr>
-    </w:p>
-    <w:p>
-      <w:pPr>
-        <w:pStyle w:val="Ttulo2"/>
-        <w:rPr>
-          <w:lang w:val="es-AR"/>
-        </w:rPr>
-      </w:pPr>
+        <w:pStyle w:val="Heading2"/>
+        <w:rPr>
+          <w:lang w:val="es-AR"/>
+        </w:rPr>
+      </w:pPr>
+    </w:p>
+    <w:p>
+      <w:pPr>
+        <w:pStyle w:val="Heading2"/>
+        <w:rPr>
+          <w:lang w:val="es-AR"/>
+        </w:rPr>
+      </w:pPr>
+      <w:bookmarkStart w:id="10" w:name="_Toc338980744"/>
       <w:r>
         <w:rPr>
           <w:lang w:val="es-AR"/>
         </w:rPr>
         <w:t>Diagramas de Clases</w:t>
       </w:r>
+      <w:bookmarkEnd w:id="10"/>
     </w:p>
     <w:p>
       <w:pPr>
@@ -1344,7 +2288,7 @@
       <w:r>
         <w:rPr>
           <w:noProof/>
-          <w:lang w:val="es-ES" w:eastAsia="es-ES"/>
+          <w:lang w:val="es-AR" w:eastAsia="es-AR"/>
         </w:rPr>
         <w:lastRenderedPageBreak/>
         <w:drawing>
@@ -1365,7 +2309,7 @@
                     </pic:cNvPicPr>
                   </pic:nvPicPr>
                   <pic:blipFill>
-                    <a:blip r:embed="rId19"/>
+                    <a:blip r:embed="rId22"/>
                     <a:srcRect/>
                     <a:stretch>
                       <a:fillRect/>
@@ -1450,7 +2394,7 @@
       <w:r>
         <w:rPr>
           <w:noProof/>
-          <w:lang w:val="es-ES" w:eastAsia="es-ES"/>
+          <w:lang w:val="es-AR" w:eastAsia="es-AR"/>
         </w:rPr>
         <w:drawing>
           <wp:inline distT="0" distB="0" distL="0" distR="0">
@@ -1470,7 +2414,7 @@
                     </pic:cNvPicPr>
                   </pic:nvPicPr>
                   <pic:blipFill>
-                    <a:blip r:embed="rId20"/>
+                    <a:blip r:embed="rId23"/>
                     <a:srcRect/>
                     <a:stretch>
                       <a:fillRect/>
@@ -1532,7 +2476,7 @@
           <w:lang w:val="es-AR"/>
         </w:rPr>
       </w:pPr>
-      <w:commentRangeStart w:id="4"/>
+      <w:commentRangeStart w:id="11"/>
       <w:r>
         <w:rPr>
           <w:i/>
@@ -1555,35 +2499,37 @@
         </w:rPr>
         <w:t>)</w:t>
       </w:r>
-      <w:commentRangeEnd w:id="4"/>
-      <w:r>
-        <w:rPr>
-          <w:rStyle w:val="Refdecomentario"/>
-        </w:rPr>
-        <w:commentReference w:id="4"/>
-      </w:r>
-    </w:p>
-    <w:p>
-      <w:pPr>
-        <w:pStyle w:val="Ttulo2"/>
-        <w:rPr>
-          <w:lang w:val="es-AR"/>
-        </w:rPr>
-      </w:pPr>
-    </w:p>
-    <w:p>
-      <w:pPr>
-        <w:pStyle w:val="Ttulo2"/>
-        <w:rPr>
-          <w:lang w:val="es-AR"/>
-        </w:rPr>
-      </w:pPr>
+      <w:commentRangeEnd w:id="11"/>
+      <w:r>
+        <w:rPr>
+          <w:rStyle w:val="CommentReference"/>
+        </w:rPr>
+        <w:commentReference w:id="11"/>
+      </w:r>
+    </w:p>
+    <w:p>
+      <w:pPr>
+        <w:pStyle w:val="Heading2"/>
+        <w:rPr>
+          <w:lang w:val="es-AR"/>
+        </w:rPr>
+      </w:pPr>
+    </w:p>
+    <w:p>
+      <w:pPr>
+        <w:pStyle w:val="Heading2"/>
+        <w:rPr>
+          <w:lang w:val="es-AR"/>
+        </w:rPr>
+      </w:pPr>
+      <w:bookmarkStart w:id="12" w:name="_Toc338980745"/>
       <w:r>
         <w:rPr>
           <w:lang w:val="es-AR"/>
         </w:rPr>
         <w:t>Diagramas de Secuencia</w:t>
       </w:r>
+      <w:bookmarkEnd w:id="12"/>
     </w:p>
     <w:p>
       <w:pPr>
@@ -1615,7 +2561,7 @@
       <w:r>
         <w:rPr>
           <w:noProof/>
-          <w:lang w:val="es-ES" w:eastAsia="es-ES"/>
+          <w:lang w:val="es-AR" w:eastAsia="es-AR"/>
         </w:rPr>
         <w:drawing>
           <wp:inline distT="0" distB="0" distL="0" distR="0">
@@ -1635,7 +2581,7 @@
                     </pic:cNvPicPr>
                   </pic:nvPicPr>
                   <pic:blipFill>
-                    <a:blip r:embed="rId22"/>
+                    <a:blip r:embed="rId25"/>
                     <a:srcRect/>
                     <a:stretch>
                       <a:fillRect/>
@@ -1684,7 +2630,23 @@
           <w:i/>
           <w:lang w:val="es-AR"/>
         </w:rPr>
-        <w:t>(RuleBootstrapSequence)</w:t>
+        <w:t>(</w:t>
+      </w:r>
+      <w:proofErr w:type="spellStart"/>
+      <w:r>
+        <w:rPr>
+          <w:i/>
+          <w:lang w:val="es-AR"/>
+        </w:rPr>
+        <w:t>RuleBootstrapSequence</w:t>
+      </w:r>
+      <w:proofErr w:type="spellEnd"/>
+      <w:r>
+        <w:rPr>
+          <w:i/>
+          <w:lang w:val="es-AR"/>
+        </w:rPr>
+        <w:t>)</w:t>
       </w:r>
     </w:p>
     <w:p>
@@ -1709,7 +2671,7 @@
         <w:rPr>
           <w:i/>
           <w:noProof/>
-          <w:lang w:val="es-ES" w:eastAsia="es-ES"/>
+          <w:lang w:val="es-AR" w:eastAsia="es-AR"/>
         </w:rPr>
         <w:lastRenderedPageBreak/>
         <w:drawing>
@@ -1730,7 +2692,7 @@
                     </pic:cNvPicPr>
                   </pic:nvPicPr>
                   <pic:blipFill>
-                    <a:blip r:embed="rId23"/>
+                    <a:blip r:embed="rId26"/>
                     <a:srcRect/>
                     <a:stretch>
                       <a:fillRect/>
@@ -1781,6 +2743,7 @@
         </w:rPr>
         <w:t>(</w:t>
       </w:r>
+      <w:proofErr w:type="spellStart"/>
       <w:r>
         <w:rPr>
           <w:i/>
@@ -1788,6 +2751,7 @@
         </w:rPr>
         <w:t>ActionBootstrapSequence</w:t>
       </w:r>
+      <w:proofErr w:type="spellEnd"/>
       <w:r>
         <w:rPr>
           <w:i/>
@@ -1798,19 +2762,21 @@
     </w:p>
     <w:p>
       <w:pPr>
-        <w:pStyle w:val="Ttulo1"/>
-        <w:rPr>
-          <w:lang w:val="es-AR"/>
-        </w:rPr>
-      </w:pPr>
-      <w:bookmarkStart w:id="5" w:name="_Vista_de_procesos"/>
-      <w:bookmarkEnd w:id="5"/>
+        <w:pStyle w:val="Heading1"/>
+        <w:rPr>
+          <w:lang w:val="es-AR"/>
+        </w:rPr>
+      </w:pPr>
+      <w:bookmarkStart w:id="13" w:name="_Vista_de_procesos"/>
+      <w:bookmarkStart w:id="14" w:name="_Toc338980746"/>
+      <w:bookmarkEnd w:id="13"/>
       <w:r>
         <w:rPr>
           <w:lang w:val="es-AR"/>
         </w:rPr>
         <w:t>Vista de procesos</w:t>
       </w:r>
+      <w:bookmarkEnd w:id="14"/>
     </w:p>
     <w:p>
       <w:pPr>
@@ -1827,7 +2793,7 @@
     </w:p>
     <w:p>
       <w:pPr>
-        <w:pStyle w:val="Prrafodelista"/>
+        <w:pStyle w:val="ListParagraph"/>
         <w:numPr>
           <w:ilvl w:val="0"/>
           <w:numId w:val="13"/>
@@ -1852,18 +2818,54 @@
         <w:rPr>
           <w:lang w:val="es-AR"/>
         </w:rPr>
-        <w:t xml:space="preserve"> en un loop infinito</w:t>
-      </w:r>
-      <w:r>
-        <w:rPr>
-          <w:lang w:val="es-AR"/>
-        </w:rPr>
-        <w:t xml:space="preserve"> (worker)que continuamente recuperara los e-mails nuevos de las cuentas configuradas para una materia y los procesará.</w:t>
-      </w:r>
-    </w:p>
-    <w:p>
-      <w:pPr>
-        <w:pStyle w:val="Prrafodelista"/>
+        <w:t xml:space="preserve"> en un </w:t>
+      </w:r>
+      <w:proofErr w:type="spellStart"/>
+      <w:r>
+        <w:rPr>
+          <w:lang w:val="es-AR"/>
+        </w:rPr>
+        <w:t>loop</w:t>
+      </w:r>
+      <w:proofErr w:type="spellEnd"/>
+      <w:r>
+        <w:rPr>
+          <w:lang w:val="es-AR"/>
+        </w:rPr>
+        <w:t xml:space="preserve"> infinito</w:t>
+      </w:r>
+      <w:r>
+        <w:rPr>
+          <w:lang w:val="es-AR"/>
+        </w:rPr>
+        <w:t xml:space="preserve"> (</w:t>
+      </w:r>
+      <w:proofErr w:type="spellStart"/>
+      <w:r>
+        <w:rPr>
+          <w:lang w:val="es-AR"/>
+        </w:rPr>
+        <w:t>worker</w:t>
+      </w:r>
+      <w:proofErr w:type="spellEnd"/>
+      <w:proofErr w:type="gramStart"/>
+      <w:r>
+        <w:rPr>
+          <w:lang w:val="es-AR"/>
+        </w:rPr>
+        <w:t>)que</w:t>
+      </w:r>
+      <w:proofErr w:type="gramEnd"/>
+      <w:r>
+        <w:rPr>
+          <w:lang w:val="es-AR"/>
+        </w:rPr>
+        <w:t xml:space="preserve"> continuamente recuperara los e-mails nuevos de las cuentas configuradas para una materia y los procesará.</w:t>
+      </w:r>
+    </w:p>
+    <w:p>
+      <w:pPr>
+        <w:pStyle w:val="ListParagraph"/>
         <w:numPr>
           <w:ilvl w:val="0"/>
           <w:numId w:val="13"/>
@@ -1876,7 +2878,21 @@
         <w:rPr>
           <w:lang w:val="es-AR"/>
         </w:rPr>
-        <w:t>Un proceso para una aplicación de escritorio / web, que permitirá adminstrar materias, cursos, cuentas de e-mail y configuración de cuentas.</w:t>
+        <w:t xml:space="preserve">Un proceso para una aplicación de escritorio / web, que permitirá </w:t>
+      </w:r>
+      <w:proofErr w:type="spellStart"/>
+      <w:r>
+        <w:rPr>
+          <w:lang w:val="es-AR"/>
+        </w:rPr>
+        <w:t>adminstrar</w:t>
+      </w:r>
+      <w:proofErr w:type="spellEnd"/>
+      <w:r>
+        <w:rPr>
+          <w:lang w:val="es-AR"/>
+        </w:rPr>
+        <w:t xml:space="preserve"> materias, cursos, cuentas de e-mail y configuración de cuentas.</w:t>
       </w:r>
     </w:p>
     <w:p>
@@ -1894,46 +2910,40 @@
     </w:p>
     <w:p>
       <w:pPr>
-        <w:pStyle w:val="Ttulo1"/>
-        <w:rPr>
-          <w:lang w:val="es-AR"/>
-        </w:rPr>
-      </w:pPr>
-      <w:bookmarkStart w:id="6" w:name="_Vista_física"/>
-      <w:bookmarkEnd w:id="6"/>
+        <w:pStyle w:val="Heading1"/>
+        <w:rPr>
+          <w:lang w:val="es-AR"/>
+        </w:rPr>
+      </w:pPr>
+      <w:bookmarkStart w:id="15" w:name="_Vista_física"/>
+      <w:bookmarkStart w:id="16" w:name="_Toc338980747"/>
+      <w:bookmarkEnd w:id="15"/>
       <w:r>
         <w:rPr>
           <w:lang w:val="es-AR"/>
         </w:rPr>
         <w:t>Vista física</w:t>
       </w:r>
-    </w:p>
-    <w:p>
-      <w:pPr>
-        <w:rPr>
-          <w:lang w:val="es-AR"/>
-        </w:rPr>
-      </w:pPr>
-      <w:r>
-        <w:rPr>
-          <w:lang w:val="es-AR"/>
-        </w:rPr>
-        <w:t>A continuación se muestra la distribución propuesta para la aplicación suponiendo una in</w:t>
-      </w:r>
-      <w:bookmarkStart w:id="7" w:name="_GoBack"/>
-      <w:bookmarkEnd w:id="7"/>
-      <w:r>
-        <w:rPr>
-          <w:lang w:val="es-AR"/>
-        </w:rPr>
-        <w:t>terfaz web para la administración de cursos. Otra posibilidad (no ilustrada aquí por ser más simple), involucra a una aplicación de escritorio que suplante a la interfaz web.</w:t>
+      <w:bookmarkEnd w:id="16"/>
+    </w:p>
+    <w:p>
+      <w:pPr>
+        <w:rPr>
+          <w:lang w:val="es-AR"/>
+        </w:rPr>
+      </w:pPr>
+      <w:r>
+        <w:rPr>
+          <w:lang w:val="es-AR"/>
+        </w:rPr>
+        <w:t>A continuación se muestra la distribución propuesta para la aplicación suponiendo una interfaz web para la administración de cursos. Otra posibilidad (no ilustrada aquí por ser más simple), involucra a una aplicación de escritorio que suplante a la interfaz web.</w:t>
       </w:r>
     </w:p>
     <w:tbl>
       <w:tblPr>
-        <w:tblStyle w:val="Tablaconcuadrcula"/>
+        <w:tblStyle w:val="TableGrid"/>
         <w:tblW w:w="0" w:type="auto"/>
-        <w:tblLook w:val="04A0"/>
+        <w:tblLook w:val="04A0" w:firstRow="1" w:lastRow="0" w:firstColumn="1" w:lastColumn="0" w:noHBand="0" w:noVBand="1"/>
       </w:tblPr>
       <w:tblGrid>
         <w:gridCol w:w="8978"/>
@@ -1968,7 +2978,49 @@
               <w:rPr>
                 <w:lang w:val="es-AR"/>
               </w:rPr>
-              <w:t>Esta distribución considera la demo de la aplicación (por cuestiones de tiempo y más importante aún, presupuestarias). Si esta aplicación fuera puesta en producción se recomendaría utilizar servidores separados para el Worker, la aplicación Web y la base de datos, asi como también utilizar un servicio de Storage as a Service.</w:t>
+              <w:t xml:space="preserve">Esta distribución considera la demo de la aplicación (por cuestiones de tiempo y más importante aún, presupuestarias). Si esta aplicación fuera puesta en producción se recomendaría utilizar servidores separados para el </w:t>
+            </w:r>
+            <w:proofErr w:type="spellStart"/>
+            <w:r>
+              <w:rPr>
+                <w:lang w:val="es-AR"/>
+              </w:rPr>
+              <w:t>Worker</w:t>
+            </w:r>
+            <w:proofErr w:type="spellEnd"/>
+            <w:r>
+              <w:rPr>
+                <w:lang w:val="es-AR"/>
+              </w:rPr>
+              <w:t xml:space="preserve">, la aplicación Web y la base de datos, </w:t>
+            </w:r>
+            <w:proofErr w:type="spellStart"/>
+            <w:r>
+              <w:rPr>
+                <w:lang w:val="es-AR"/>
+              </w:rPr>
+              <w:t>asi</w:t>
+            </w:r>
+            <w:proofErr w:type="spellEnd"/>
+            <w:r>
+              <w:rPr>
+                <w:lang w:val="es-AR"/>
+              </w:rPr>
+              <w:t xml:space="preserve"> como también utilizar un servicio de Storage as a </w:t>
+            </w:r>
+            <w:proofErr w:type="spellStart"/>
+            <w:r>
+              <w:rPr>
+                <w:lang w:val="es-AR"/>
+              </w:rPr>
+              <w:t>Service</w:t>
+            </w:r>
+            <w:proofErr w:type="spellEnd"/>
+            <w:r>
+              <w:rPr>
+                <w:lang w:val="es-AR"/>
+              </w:rPr>
+              <w:t>.</w:t>
             </w:r>
           </w:p>
         </w:tc>
@@ -1990,7 +3042,7 @@
       <w:r>
         <w:rPr>
           <w:noProof/>
-          <w:lang w:val="es-ES" w:eastAsia="es-ES"/>
+          <w:lang w:val="es-AR" w:eastAsia="es-AR"/>
         </w:rPr>
         <w:lastRenderedPageBreak/>
         <w:drawing>
@@ -2009,7 +3061,7 @@
                     <pic:cNvPicPr/>
                   </pic:nvPicPr>
                   <pic:blipFill>
-                    <a:blip r:embed="rId24"/>
+                    <a:blip r:embed="rId27"/>
                     <a:stretch>
                       <a:fillRect/>
                     </a:stretch>
@@ -2031,8 +3083,8 @@
       </w:r>
     </w:p>
     <w:sectPr>
-      <w:headerReference w:type="default" r:id="rId25"/>
-      <w:footerReference w:type="default" r:id="rId26"/>
+      <w:headerReference w:type="default" r:id="rId28"/>
+      <w:footerReference w:type="default" r:id="rId29"/>
       <w:pgSz w:w="12240" w:h="15840"/>
       <w:pgMar w:top="1417" w:right="1701" w:bottom="1417" w:left="1701" w:header="708" w:footer="708" w:gutter="0"/>
       <w:cols w:space="708"/>
@@ -2043,29 +3095,47 @@
 </file>
 
 <file path=word/comments.xml><?xml version="1.0" encoding="utf-8"?>
-<w:comments xmlns:ve="http://schemas.openxmlformats.org/markup-compatibility/2006" xmlns:o="urn:schemas-microsoft-com:office:office" xmlns:r="http://schemas.openxmlformats.org/officeDocument/2006/relationships" xmlns:m="http://schemas.openxmlformats.org/officeDocument/2006/math" xmlns:v="urn:schemas-microsoft-com:vml" xmlns:wp="http://schemas.openxmlformats.org/drawingml/2006/wordprocessingDrawing" xmlns:w10="urn:schemas-microsoft-com:office:word" xmlns:w="http://schemas.openxmlformats.org/wordprocessingml/2006/main" xmlns:wne="http://schemas.microsoft.com/office/word/2006/wordml">
-  <w:comment w:id="4" w:author="Sebas" w:date="2012-10-26T02:02:00Z" w:initials="S">
-    <w:p>
-      <w:pPr>
-        <w:pStyle w:val="Textocomentario"/>
-      </w:pPr>
-      <w:r>
-        <w:rPr>
-          <w:rStyle w:val="Refdecomentario"/>
+<w:comments xmlns:wpc="http://schemas.microsoft.com/office/word/2010/wordprocessingCanvas" xmlns:mc="http://schemas.openxmlformats.org/markup-compatibility/2006" xmlns:o="urn:schemas-microsoft-com:office:office" xmlns:r="http://schemas.openxmlformats.org/officeDocument/2006/relationships" xmlns:m="http://schemas.openxmlformats.org/officeDocument/2006/math" xmlns:v="urn:schemas-microsoft-com:vml" xmlns:wp14="http://schemas.microsoft.com/office/word/2010/wordprocessingDrawing" xmlns:wp="http://schemas.openxmlformats.org/drawingml/2006/wordprocessingDrawing" xmlns:w10="urn:schemas-microsoft-com:office:word" xmlns:w="http://schemas.openxmlformats.org/wordprocessingml/2006/main" xmlns:w14="http://schemas.microsoft.com/office/word/2010/wordml" xmlns:wpg="http://schemas.microsoft.com/office/word/2010/wordprocessingGroup" xmlns:wpi="http://schemas.microsoft.com/office/word/2010/wordprocessingInk" xmlns:wne="http://schemas.microsoft.com/office/word/2006/wordml" xmlns:wps="http://schemas.microsoft.com/office/word/2010/wordprocessingShape" mc:Ignorable="w14 wp14">
+  <w:comment w:id="11" w:author="Sebas" w:date="2012-10-26T02:02:00Z" w:initials="S">
+    <w:p>
+      <w:pPr>
+        <w:pStyle w:val="CommentText"/>
+      </w:pPr>
+      <w:r>
+        <w:rPr>
+          <w:rStyle w:val="CommentReference"/>
         </w:rPr>
         <w:annotationRef/>
       </w:r>
-      <w:r>
-        <w:t>Agregar Diagrama de Clases</w:t>
-      </w:r>
+      <w:proofErr w:type="spellStart"/>
+      <w:r>
+        <w:t>Agregar</w:t>
+      </w:r>
+      <w:proofErr w:type="spellEnd"/>
+      <w:r>
+        <w:t xml:space="preserve"> </w:t>
+      </w:r>
+      <w:proofErr w:type="spellStart"/>
+      <w:r>
+        <w:t>Diagrama</w:t>
+      </w:r>
+      <w:proofErr w:type="spellEnd"/>
+      <w:r>
+        <w:t xml:space="preserve"> de </w:t>
+      </w:r>
+      <w:proofErr w:type="spellStart"/>
+      <w:r>
+        <w:t>Clases</w:t>
+      </w:r>
+      <w:proofErr w:type="spellEnd"/>
     </w:p>
   </w:comment>
 </w:comments>
 </file>
 
 <file path=word/endnotes.xml><?xml version="1.0" encoding="utf-8"?>
-<w:endnotes xmlns:ve="http://schemas.openxmlformats.org/markup-compatibility/2006" xmlns:o="urn:schemas-microsoft-com:office:office" xmlns:r="http://schemas.openxmlformats.org/officeDocument/2006/relationships" xmlns:m="http://schemas.openxmlformats.org/officeDocument/2006/math" xmlns:v="urn:schemas-microsoft-com:vml" xmlns:wp="http://schemas.openxmlformats.org/drawingml/2006/wordprocessingDrawing" xmlns:w10="urn:schemas-microsoft-com:office:word" xmlns:w="http://schemas.openxmlformats.org/wordprocessingml/2006/main" xmlns:wne="http://schemas.microsoft.com/office/word/2006/wordml">
-  <w:endnote w:type="separator" w:id="0">
+<w:endnotes xmlns:wpc="http://schemas.microsoft.com/office/word/2010/wordprocessingCanvas" xmlns:mc="http://schemas.openxmlformats.org/markup-compatibility/2006" xmlns:o="urn:schemas-microsoft-com:office:office" xmlns:r="http://schemas.openxmlformats.org/officeDocument/2006/relationships" xmlns:m="http://schemas.openxmlformats.org/officeDocument/2006/math" xmlns:v="urn:schemas-microsoft-com:vml" xmlns:wp14="http://schemas.microsoft.com/office/word/2010/wordprocessingDrawing" xmlns:wp="http://schemas.openxmlformats.org/drawingml/2006/wordprocessingDrawing" xmlns:w10="urn:schemas-microsoft-com:office:word" xmlns:w="http://schemas.openxmlformats.org/wordprocessingml/2006/main" xmlns:w14="http://schemas.microsoft.com/office/word/2010/wordml" xmlns:wpg="http://schemas.microsoft.com/office/word/2010/wordprocessingGroup" xmlns:wpi="http://schemas.microsoft.com/office/word/2010/wordprocessingInk" xmlns:wne="http://schemas.microsoft.com/office/word/2006/wordml" xmlns:wps="http://schemas.microsoft.com/office/word/2010/wordprocessingShape" mc:Ignorable="w14 wp14">
+  <w:endnote w:type="separator" w:id="-1">
     <w:p>
       <w:pPr>
         <w:spacing w:after="0" w:line="240" w:lineRule="auto"/>
@@ -2075,7 +3145,7 @@
       </w:r>
     </w:p>
   </w:endnote>
-  <w:endnote w:type="continuationSeparator" w:id="1">
+  <w:endnote w:type="continuationSeparator" w:id="0">
     <w:p>
       <w:pPr>
         <w:spacing w:after="0" w:line="240" w:lineRule="auto"/>
@@ -2089,10 +3159,10 @@
 </file>
 
 <file path=word/footer1.xml><?xml version="1.0" encoding="utf-8"?>
-<w:ftr xmlns:ve="http://schemas.openxmlformats.org/markup-compatibility/2006" xmlns:o="urn:schemas-microsoft-com:office:office" xmlns:r="http://schemas.openxmlformats.org/officeDocument/2006/relationships" xmlns:m="http://schemas.openxmlformats.org/officeDocument/2006/math" xmlns:v="urn:schemas-microsoft-com:vml" xmlns:wp="http://schemas.openxmlformats.org/drawingml/2006/wordprocessingDrawing" xmlns:w10="urn:schemas-microsoft-com:office:word" xmlns:w="http://schemas.openxmlformats.org/wordprocessingml/2006/main" xmlns:wne="http://schemas.microsoft.com/office/word/2006/wordml">
+<w:ftr xmlns:wpc="http://schemas.microsoft.com/office/word/2010/wordprocessingCanvas" xmlns:mc="http://schemas.openxmlformats.org/markup-compatibility/2006" xmlns:o="urn:schemas-microsoft-com:office:office" xmlns:r="http://schemas.openxmlformats.org/officeDocument/2006/relationships" xmlns:m="http://schemas.openxmlformats.org/officeDocument/2006/math" xmlns:v="urn:schemas-microsoft-com:vml" xmlns:wp14="http://schemas.microsoft.com/office/word/2010/wordprocessingDrawing" xmlns:wp="http://schemas.openxmlformats.org/drawingml/2006/wordprocessingDrawing" xmlns:w10="urn:schemas-microsoft-com:office:word" xmlns:w="http://schemas.openxmlformats.org/wordprocessingml/2006/main" xmlns:w14="http://schemas.microsoft.com/office/word/2010/wordml" xmlns:wpg="http://schemas.microsoft.com/office/word/2010/wordprocessingGroup" xmlns:wpi="http://schemas.microsoft.com/office/word/2010/wordprocessingInk" xmlns:wne="http://schemas.microsoft.com/office/word/2006/wordml" xmlns:wps="http://schemas.microsoft.com/office/word/2010/wordprocessingShape" mc:Ignorable="w14 wp14">
   <w:p>
     <w:pPr>
-      <w:pStyle w:val="Piedepgina"/>
+      <w:pStyle w:val="Footer"/>
       <w:pBdr>
         <w:top w:val="thinThickSmallGap" w:sz="24" w:space="1" w:color="622423" w:themeColor="accent2" w:themeShade="7F"/>
       </w:pBdr>
@@ -2138,7 +3208,7 @@
         <w:noProof/>
         <w:lang w:val="es-AR"/>
       </w:rPr>
-      <w:t>6</w:t>
+      <w:t>1</w:t>
     </w:r>
     <w:r>
       <w:rPr>
@@ -2150,7 +3220,7 @@
   </w:p>
   <w:p>
     <w:pPr>
-      <w:pStyle w:val="Piedepgina"/>
+      <w:pStyle w:val="Footer"/>
       <w:rPr>
         <w:lang w:val="es-AR"/>
       </w:rPr>
@@ -2160,8 +3230,8 @@
 </file>
 
 <file path=word/footnotes.xml><?xml version="1.0" encoding="utf-8"?>
-<w:footnotes xmlns:ve="http://schemas.openxmlformats.org/markup-compatibility/2006" xmlns:o="urn:schemas-microsoft-com:office:office" xmlns:r="http://schemas.openxmlformats.org/officeDocument/2006/relationships" xmlns:m="http://schemas.openxmlformats.org/officeDocument/2006/math" xmlns:v="urn:schemas-microsoft-com:vml" xmlns:wp="http://schemas.openxmlformats.org/drawingml/2006/wordprocessingDrawing" xmlns:w10="urn:schemas-microsoft-com:office:word" xmlns:w="http://schemas.openxmlformats.org/wordprocessingml/2006/main" xmlns:wne="http://schemas.microsoft.com/office/word/2006/wordml">
-  <w:footnote w:type="separator" w:id="0">
+<w:footnotes xmlns:wpc="http://schemas.microsoft.com/office/word/2010/wordprocessingCanvas" xmlns:mc="http://schemas.openxmlformats.org/markup-compatibility/2006" xmlns:o="urn:schemas-microsoft-com:office:office" xmlns:r="http://schemas.openxmlformats.org/officeDocument/2006/relationships" xmlns:m="http://schemas.openxmlformats.org/officeDocument/2006/math" xmlns:v="urn:schemas-microsoft-com:vml" xmlns:wp14="http://schemas.microsoft.com/office/word/2010/wordprocessingDrawing" xmlns:wp="http://schemas.openxmlformats.org/drawingml/2006/wordprocessingDrawing" xmlns:w10="urn:schemas-microsoft-com:office:word" xmlns:w="http://schemas.openxmlformats.org/wordprocessingml/2006/main" xmlns:w14="http://schemas.microsoft.com/office/word/2010/wordml" xmlns:wpg="http://schemas.microsoft.com/office/word/2010/wordprocessingGroup" xmlns:wpi="http://schemas.microsoft.com/office/word/2010/wordprocessingInk" xmlns:wne="http://schemas.microsoft.com/office/word/2006/wordml" xmlns:wps="http://schemas.microsoft.com/office/word/2010/wordprocessingShape" mc:Ignorable="w14 wp14">
+  <w:footnote w:type="separator" w:id="-1">
     <w:p>
       <w:pPr>
         <w:spacing w:after="0" w:line="240" w:lineRule="auto"/>
@@ -2171,7 +3241,7 @@
       </w:r>
     </w:p>
   </w:footnote>
-  <w:footnote w:type="continuationSeparator" w:id="1">
+  <w:footnote w:type="continuationSeparator" w:id="0">
     <w:p>
       <w:pPr>
         <w:spacing w:after="0" w:line="240" w:lineRule="auto"/>
@@ -2185,7 +3255,7 @@
 </file>
 
 <file path=word/header1.xml><?xml version="1.0" encoding="utf-8"?>
-<w:hdr xmlns:ve="http://schemas.openxmlformats.org/markup-compatibility/2006" xmlns:o="urn:schemas-microsoft-com:office:office" xmlns:r="http://schemas.openxmlformats.org/officeDocument/2006/relationships" xmlns:m="http://schemas.openxmlformats.org/officeDocument/2006/math" xmlns:v="urn:schemas-microsoft-com:vml" xmlns:wp="http://schemas.openxmlformats.org/drawingml/2006/wordprocessingDrawing" xmlns:w10="urn:schemas-microsoft-com:office:word" xmlns:w="http://schemas.openxmlformats.org/wordprocessingml/2006/main" xmlns:wne="http://schemas.microsoft.com/office/word/2006/wordml">
+<w:hdr xmlns:wpc="http://schemas.microsoft.com/office/word/2010/wordprocessingCanvas" xmlns:mc="http://schemas.openxmlformats.org/markup-compatibility/2006" xmlns:o="urn:schemas-microsoft-com:office:office" xmlns:r="http://schemas.openxmlformats.org/officeDocument/2006/relationships" xmlns:m="http://schemas.openxmlformats.org/officeDocument/2006/math" xmlns:v="urn:schemas-microsoft-com:vml" xmlns:wp14="http://schemas.microsoft.com/office/word/2010/wordprocessingDrawing" xmlns:wp="http://schemas.openxmlformats.org/drawingml/2006/wordprocessingDrawing" xmlns:w10="urn:schemas-microsoft-com:office:word" xmlns:w="http://schemas.openxmlformats.org/wordprocessingml/2006/main" xmlns:w14="http://schemas.microsoft.com/office/word/2010/wordml" xmlns:wpg="http://schemas.microsoft.com/office/word/2010/wordprocessingGroup" xmlns:wpi="http://schemas.microsoft.com/office/word/2010/wordprocessingInk" xmlns:wne="http://schemas.microsoft.com/office/word/2006/wordml" xmlns:wps="http://schemas.microsoft.com/office/word/2010/wordprocessingShape" mc:Ignorable="w14 wp14">
   <w:sdt>
     <w:sdtPr>
       <w:rPr>
@@ -2201,10 +3271,11 @@
       <w:dataBinding w:prefixMappings="xmlns:ns0='http://schemas.openxmlformats.org/package/2006/metadata/core-properties' xmlns:ns1='http://purl.org/dc/elements/1.1/'" w:xpath="/ns0:coreProperties[1]/ns1:title[1]" w:storeItemID="{6C3C8BC8-F283-45AE-878A-BAB7291924A1}"/>
       <w:text/>
     </w:sdtPr>
+    <w:sdtEndPr/>
     <w:sdtContent>
       <w:p>
         <w:pPr>
-          <w:pStyle w:val="Encabezado"/>
+          <w:pStyle w:val="Header"/>
           <w:pBdr>
             <w:bottom w:val="thickThinSmallGap" w:sz="24" w:space="1" w:color="622423" w:themeColor="accent2" w:themeShade="7F"/>
           </w:pBdr>
@@ -2239,7 +3310,7 @@
   </w:sdt>
   <w:p>
     <w:pPr>
-      <w:pStyle w:val="Encabezado"/>
+      <w:pStyle w:val="Header"/>
       <w:rPr>
         <w:lang w:val="es-ES"/>
       </w:rPr>
@@ -2249,7 +3320,7 @@
 </file>
 
 <file path=word/numbering.xml><?xml version="1.0" encoding="utf-8"?>
-<w:numbering xmlns:ve="http://schemas.openxmlformats.org/markup-compatibility/2006" xmlns:o="urn:schemas-microsoft-com:office:office" xmlns:r="http://schemas.openxmlformats.org/officeDocument/2006/relationships" xmlns:m="http://schemas.openxmlformats.org/officeDocument/2006/math" xmlns:v="urn:schemas-microsoft-com:vml" xmlns:wp="http://schemas.openxmlformats.org/drawingml/2006/wordprocessingDrawing" xmlns:w10="urn:schemas-microsoft-com:office:word" xmlns:w="http://schemas.openxmlformats.org/wordprocessingml/2006/main" xmlns:wne="http://schemas.microsoft.com/office/word/2006/wordml">
+<w:numbering xmlns:wpc="http://schemas.microsoft.com/office/word/2010/wordprocessingCanvas" xmlns:mc="http://schemas.openxmlformats.org/markup-compatibility/2006" xmlns:o="urn:schemas-microsoft-com:office:office" xmlns:r="http://schemas.openxmlformats.org/officeDocument/2006/relationships" xmlns:m="http://schemas.openxmlformats.org/officeDocument/2006/math" xmlns:v="urn:schemas-microsoft-com:vml" xmlns:wp14="http://schemas.microsoft.com/office/word/2010/wordprocessingDrawing" xmlns:wp="http://schemas.openxmlformats.org/drawingml/2006/wordprocessingDrawing" xmlns:w10="urn:schemas-microsoft-com:office:word" xmlns:w="http://schemas.openxmlformats.org/wordprocessingml/2006/main" xmlns:w14="http://schemas.microsoft.com/office/word/2010/wordml" xmlns:wpg="http://schemas.microsoft.com/office/word/2010/wordprocessingGroup" xmlns:wpi="http://schemas.microsoft.com/office/word/2010/wordprocessingInk" xmlns:wne="http://schemas.microsoft.com/office/word/2006/wordml" xmlns:wps="http://schemas.microsoft.com/office/word/2010/wordprocessingShape" mc:Ignorable="w14 wp14">
   <w:abstractNum w:abstractNumId="0">
     <w:nsid w:val="08055889"/>
     <w:multiLevelType w:val="hybridMultilevel"/>
@@ -3878,7 +4949,7 @@
 </file>
 
 <file path=word/styles.xml><?xml version="1.0" encoding="utf-8"?>
-<w:styles xmlns:r="http://schemas.openxmlformats.org/officeDocument/2006/relationships" xmlns:w="http://schemas.openxmlformats.org/wordprocessingml/2006/main">
+<w:styles xmlns:mc="http://schemas.openxmlformats.org/markup-compatibility/2006" xmlns:r="http://schemas.openxmlformats.org/officeDocument/2006/relationships" xmlns:w="http://schemas.openxmlformats.org/wordprocessingml/2006/main" xmlns:w14="http://schemas.microsoft.com/office/word/2010/wordml" mc:Ignorable="w14">
   <w:docDefaults>
     <w:rPrDefault>
       <w:rPr>
@@ -4041,11 +5112,11 @@
       <w:lang w:val="en-US"/>
     </w:rPr>
   </w:style>
-  <w:style w:type="paragraph" w:styleId="Ttulo1">
+  <w:style w:type="paragraph" w:styleId="Heading1">
     <w:name w:val="heading 1"/>
     <w:basedOn w:val="Normal"/>
     <w:next w:val="Normal"/>
-    <w:link w:val="Ttulo1Car"/>
+    <w:link w:val="Heading1Char"/>
     <w:uiPriority w:val="9"/>
     <w:qFormat/>
     <w:rsid w:val="000C6C03"/>
@@ -4064,11 +5135,11 @@
       <w:szCs w:val="28"/>
     </w:rPr>
   </w:style>
-  <w:style w:type="paragraph" w:styleId="Ttulo2">
+  <w:style w:type="paragraph" w:styleId="Heading2">
     <w:name w:val="heading 2"/>
     <w:basedOn w:val="Normal"/>
     <w:next w:val="Normal"/>
-    <w:link w:val="Ttulo2Car"/>
+    <w:link w:val="Heading2Char"/>
     <w:uiPriority w:val="9"/>
     <w:unhideWhenUsed/>
     <w:qFormat/>
@@ -4088,11 +5159,11 @@
       <w:szCs w:val="26"/>
     </w:rPr>
   </w:style>
-  <w:style w:type="paragraph" w:styleId="Ttulo3">
+  <w:style w:type="paragraph" w:styleId="Heading3">
     <w:name w:val="heading 3"/>
     <w:basedOn w:val="Normal"/>
     <w:next w:val="Normal"/>
-    <w:link w:val="Ttulo3Car"/>
+    <w:link w:val="Heading3Char"/>
     <w:uiPriority w:val="9"/>
     <w:unhideWhenUsed/>
     <w:qFormat/>
@@ -4110,11 +5181,11 @@
       <w:color w:val="4F81BD" w:themeColor="accent1"/>
     </w:rPr>
   </w:style>
-  <w:style w:type="paragraph" w:styleId="Ttulo4">
+  <w:style w:type="paragraph" w:styleId="Heading4">
     <w:name w:val="heading 4"/>
     <w:basedOn w:val="Normal"/>
     <w:next w:val="Normal"/>
-    <w:link w:val="Ttulo4Car"/>
+    <w:link w:val="Heading4Char"/>
     <w:uiPriority w:val="9"/>
     <w:unhideWhenUsed/>
     <w:qFormat/>
@@ -4134,18 +5205,17 @@
       <w:color w:val="4F81BD" w:themeColor="accent1"/>
     </w:rPr>
   </w:style>
-  <w:style w:type="character" w:default="1" w:styleId="Fuentedeprrafopredeter">
+  <w:style w:type="character" w:default="1" w:styleId="DefaultParagraphFont">
     <w:name w:val="Default Paragraph Font"/>
     <w:uiPriority w:val="1"/>
     <w:semiHidden/>
     <w:unhideWhenUsed/>
   </w:style>
-  <w:style w:type="table" w:default="1" w:styleId="Tablanormal">
+  <w:style w:type="table" w:default="1" w:styleId="TableNormal">
     <w:name w:val="Normal Table"/>
     <w:uiPriority w:val="99"/>
     <w:semiHidden/>
     <w:unhideWhenUsed/>
-    <w:qFormat/>
     <w:tblPr>
       <w:tblInd w:w="0" w:type="dxa"/>
       <w:tblCellMar>
@@ -4156,17 +5226,17 @@
       </w:tblCellMar>
     </w:tblPr>
   </w:style>
-  <w:style w:type="numbering" w:default="1" w:styleId="Sinlista">
+  <w:style w:type="numbering" w:default="1" w:styleId="NoList">
     <w:name w:val="No List"/>
     <w:uiPriority w:val="99"/>
     <w:semiHidden/>
     <w:unhideWhenUsed/>
   </w:style>
-  <w:style w:type="paragraph" w:styleId="Ttulo">
+  <w:style w:type="paragraph" w:styleId="Title">
     <w:name w:val="Title"/>
     <w:basedOn w:val="Normal"/>
     <w:next w:val="Normal"/>
-    <w:link w:val="TtuloCar"/>
+    <w:link w:val="TitleChar"/>
     <w:uiPriority w:val="10"/>
     <w:qFormat/>
     <w:rsid w:val="00FC7678"/>
@@ -4186,10 +5256,10 @@
       <w:szCs w:val="52"/>
     </w:rPr>
   </w:style>
-  <w:style w:type="character" w:customStyle="1" w:styleId="TtuloCar">
-    <w:name w:val="Título Car"/>
-    <w:basedOn w:val="Fuentedeprrafopredeter"/>
-    <w:link w:val="Ttulo"/>
+  <w:style w:type="character" w:customStyle="1" w:styleId="TitleChar">
+    <w:name w:val="Title Char"/>
+    <w:basedOn w:val="DefaultParagraphFont"/>
+    <w:link w:val="Title"/>
     <w:uiPriority w:val="10"/>
     <w:rsid w:val="00FC7678"/>
     <w:rPr>
@@ -4202,10 +5272,10 @@
       <w:lang w:val="en-US"/>
     </w:rPr>
   </w:style>
-  <w:style w:type="character" w:customStyle="1" w:styleId="Ttulo1Car">
-    <w:name w:val="Título 1 Car"/>
-    <w:basedOn w:val="Fuentedeprrafopredeter"/>
-    <w:link w:val="Ttulo1"/>
+  <w:style w:type="character" w:customStyle="1" w:styleId="Heading1Char">
+    <w:name w:val="Heading 1 Char"/>
+    <w:basedOn w:val="DefaultParagraphFont"/>
+    <w:link w:val="Heading1"/>
     <w:uiPriority w:val="9"/>
     <w:rsid w:val="000C6C03"/>
     <w:rPr>
@@ -4218,10 +5288,10 @@
       <w:lang w:val="en-US"/>
     </w:rPr>
   </w:style>
-  <w:style w:type="paragraph" w:styleId="Textodeglobo">
+  <w:style w:type="paragraph" w:styleId="BalloonText">
     <w:name w:val="Balloon Text"/>
     <w:basedOn w:val="Normal"/>
-    <w:link w:val="TextodegloboCar"/>
+    <w:link w:val="BalloonTextChar"/>
     <w:uiPriority w:val="99"/>
     <w:semiHidden/>
     <w:unhideWhenUsed/>
@@ -4235,10 +5305,10 @@
       <w:szCs w:val="16"/>
     </w:rPr>
   </w:style>
-  <w:style w:type="character" w:customStyle="1" w:styleId="TextodegloboCar">
-    <w:name w:val="Texto de globo Car"/>
-    <w:basedOn w:val="Fuentedeprrafopredeter"/>
-    <w:link w:val="Textodeglobo"/>
+  <w:style w:type="character" w:customStyle="1" w:styleId="BalloonTextChar">
+    <w:name w:val="Balloon Text Char"/>
+    <w:basedOn w:val="DefaultParagraphFont"/>
+    <w:link w:val="BalloonText"/>
     <w:uiPriority w:val="99"/>
     <w:semiHidden/>
     <w:rsid w:val="00F2368E"/>
@@ -4249,9 +5319,9 @@
       <w:lang w:val="en-US"/>
     </w:rPr>
   </w:style>
-  <w:style w:type="character" w:styleId="Hipervnculo">
+  <w:style w:type="character" w:styleId="Hyperlink">
     <w:name w:val="Hyperlink"/>
-    <w:basedOn w:val="Fuentedeprrafopredeter"/>
+    <w:basedOn w:val="DefaultParagraphFont"/>
     <w:uiPriority w:val="99"/>
     <w:unhideWhenUsed/>
     <w:rsid w:val="00F2368E"/>
@@ -4260,7 +5330,7 @@
       <w:u w:val="single"/>
     </w:rPr>
   </w:style>
-  <w:style w:type="paragraph" w:styleId="Prrafodelista">
+  <w:style w:type="paragraph" w:styleId="ListParagraph">
     <w:name w:val="List Paragraph"/>
     <w:basedOn w:val="Normal"/>
     <w:uiPriority w:val="34"/>
@@ -4271,10 +5341,10 @@
       <w:contextualSpacing/>
     </w:pPr>
   </w:style>
-  <w:style w:type="character" w:customStyle="1" w:styleId="Ttulo2Car">
-    <w:name w:val="Título 2 Car"/>
-    <w:basedOn w:val="Fuentedeprrafopredeter"/>
-    <w:link w:val="Ttulo2"/>
+  <w:style w:type="character" w:customStyle="1" w:styleId="Heading2Char">
+    <w:name w:val="Heading 2 Char"/>
+    <w:basedOn w:val="DefaultParagraphFont"/>
+    <w:link w:val="Heading2"/>
     <w:uiPriority w:val="9"/>
     <w:rsid w:val="00AD717F"/>
     <w:rPr>
@@ -4287,10 +5357,10 @@
       <w:lang w:val="en-US"/>
     </w:rPr>
   </w:style>
-  <w:style w:type="paragraph" w:styleId="Encabezado">
+  <w:style w:type="paragraph" w:styleId="Header">
     <w:name w:val="header"/>
     <w:basedOn w:val="Normal"/>
-    <w:link w:val="EncabezadoCar"/>
+    <w:link w:val="HeaderChar"/>
     <w:uiPriority w:val="99"/>
     <w:unhideWhenUsed/>
     <w:rsid w:val="000D34EA"/>
@@ -4302,20 +5372,20 @@
       <w:spacing w:after="0" w:line="240" w:lineRule="auto"/>
     </w:pPr>
   </w:style>
-  <w:style w:type="character" w:customStyle="1" w:styleId="EncabezadoCar">
-    <w:name w:val="Encabezado Car"/>
-    <w:basedOn w:val="Fuentedeprrafopredeter"/>
-    <w:link w:val="Encabezado"/>
+  <w:style w:type="character" w:customStyle="1" w:styleId="HeaderChar">
+    <w:name w:val="Header Char"/>
+    <w:basedOn w:val="DefaultParagraphFont"/>
+    <w:link w:val="Header"/>
     <w:uiPriority w:val="99"/>
     <w:rsid w:val="000D34EA"/>
     <w:rPr>
       <w:lang w:val="en-US"/>
     </w:rPr>
   </w:style>
-  <w:style w:type="paragraph" w:styleId="Piedepgina">
+  <w:style w:type="paragraph" w:styleId="Footer">
     <w:name w:val="footer"/>
     <w:basedOn w:val="Normal"/>
-    <w:link w:val="PiedepginaCar"/>
+    <w:link w:val="FooterChar"/>
     <w:uiPriority w:val="99"/>
     <w:unhideWhenUsed/>
     <w:rsid w:val="000D34EA"/>
@@ -4327,19 +5397,19 @@
       <w:spacing w:after="0" w:line="240" w:lineRule="auto"/>
     </w:pPr>
   </w:style>
-  <w:style w:type="character" w:customStyle="1" w:styleId="PiedepginaCar">
-    <w:name w:val="Pie de página Car"/>
-    <w:basedOn w:val="Fuentedeprrafopredeter"/>
-    <w:link w:val="Piedepgina"/>
+  <w:style w:type="character" w:customStyle="1" w:styleId="FooterChar">
+    <w:name w:val="Footer Char"/>
+    <w:basedOn w:val="DefaultParagraphFont"/>
+    <w:link w:val="Footer"/>
     <w:uiPriority w:val="99"/>
     <w:rsid w:val="000D34EA"/>
     <w:rPr>
       <w:lang w:val="en-US"/>
     </w:rPr>
   </w:style>
-  <w:style w:type="paragraph" w:styleId="TtulodeTDC">
+  <w:style w:type="paragraph" w:styleId="TOCHeading">
     <w:name w:val="TOC Heading"/>
-    <w:basedOn w:val="Ttulo1"/>
+    <w:basedOn w:val="Heading1"/>
     <w:next w:val="Normal"/>
     <w:uiPriority w:val="39"/>
     <w:unhideWhenUsed/>
@@ -4352,7 +5422,7 @@
       <w:lang w:eastAsia="ja-JP"/>
     </w:rPr>
   </w:style>
-  <w:style w:type="paragraph" w:styleId="TDC1">
+  <w:style w:type="paragraph" w:styleId="TOC1">
     <w:name w:val="toc 1"/>
     <w:basedOn w:val="Normal"/>
     <w:next w:val="Normal"/>
@@ -4364,7 +5434,7 @@
       <w:spacing w:after="100"/>
     </w:pPr>
   </w:style>
-  <w:style w:type="paragraph" w:styleId="TDC2">
+  <w:style w:type="paragraph" w:styleId="TOC2">
     <w:name w:val="toc 2"/>
     <w:basedOn w:val="Normal"/>
     <w:next w:val="Normal"/>
@@ -4377,10 +5447,10 @@
       <w:ind w:left="220"/>
     </w:pPr>
   </w:style>
-  <w:style w:type="character" w:customStyle="1" w:styleId="Ttulo3Car">
-    <w:name w:val="Título 3 Car"/>
-    <w:basedOn w:val="Fuentedeprrafopredeter"/>
-    <w:link w:val="Ttulo3"/>
+  <w:style w:type="character" w:customStyle="1" w:styleId="Heading3Char">
+    <w:name w:val="Heading 3 Char"/>
+    <w:basedOn w:val="DefaultParagraphFont"/>
+    <w:link w:val="Heading3"/>
     <w:uiPriority w:val="9"/>
     <w:rsid w:val="00D7775D"/>
     <w:rPr>
@@ -4391,10 +5461,10 @@
       <w:lang w:val="en-US"/>
     </w:rPr>
   </w:style>
-  <w:style w:type="character" w:customStyle="1" w:styleId="Ttulo4Car">
-    <w:name w:val="Título 4 Car"/>
-    <w:basedOn w:val="Fuentedeprrafopredeter"/>
-    <w:link w:val="Ttulo4"/>
+  <w:style w:type="character" w:customStyle="1" w:styleId="Heading4Char">
+    <w:name w:val="Heading 4 Char"/>
+    <w:basedOn w:val="DefaultParagraphFont"/>
+    <w:link w:val="Heading4"/>
     <w:uiPriority w:val="9"/>
     <w:rsid w:val="00D7775D"/>
     <w:rPr>
@@ -4407,9 +5477,9 @@
       <w:lang w:val="en-US"/>
     </w:rPr>
   </w:style>
-  <w:style w:type="character" w:styleId="Hipervnculovisitado">
+  <w:style w:type="character" w:styleId="FollowedHyperlink">
     <w:name w:val="FollowedHyperlink"/>
-    <w:basedOn w:val="Fuentedeprrafopredeter"/>
+    <w:basedOn w:val="DefaultParagraphFont"/>
     <w:uiPriority w:val="99"/>
     <w:semiHidden/>
     <w:unhideWhenUsed/>
@@ -4419,9 +5489,9 @@
       <w:u w:val="single"/>
     </w:rPr>
   </w:style>
-  <w:style w:type="table" w:styleId="Tablaconcuadrcula">
+  <w:style w:type="table" w:styleId="TableGrid">
     <w:name w:val="Table Grid"/>
-    <w:basedOn w:val="Tablanormal"/>
+    <w:basedOn w:val="TableNormal"/>
     <w:uiPriority w:val="59"/>
     <w:rsid w:val="00913F1F"/>
     <w:pPr>
@@ -4445,9 +5515,9 @@
       </w:tblCellMar>
     </w:tblPr>
   </w:style>
-  <w:style w:type="character" w:styleId="Refdecomentario">
+  <w:style w:type="character" w:styleId="CommentReference">
     <w:name w:val="annotation reference"/>
-    <w:basedOn w:val="Fuentedeprrafopredeter"/>
+    <w:basedOn w:val="DefaultParagraphFont"/>
     <w:uiPriority w:val="99"/>
     <w:semiHidden/>
     <w:unhideWhenUsed/>
@@ -4457,10 +5527,10 @@
       <w:szCs w:val="16"/>
     </w:rPr>
   </w:style>
-  <w:style w:type="paragraph" w:styleId="Textocomentario">
+  <w:style w:type="paragraph" w:styleId="CommentText">
     <w:name w:val="annotation text"/>
     <w:basedOn w:val="Normal"/>
-    <w:link w:val="TextocomentarioCar"/>
+    <w:link w:val="CommentTextChar"/>
     <w:uiPriority w:val="99"/>
     <w:semiHidden/>
     <w:unhideWhenUsed/>
@@ -4473,10 +5543,10 @@
       <w:szCs w:val="20"/>
     </w:rPr>
   </w:style>
-  <w:style w:type="character" w:customStyle="1" w:styleId="TextocomentarioCar">
-    <w:name w:val="Texto comentario Car"/>
-    <w:basedOn w:val="Fuentedeprrafopredeter"/>
-    <w:link w:val="Textocomentario"/>
+  <w:style w:type="character" w:customStyle="1" w:styleId="CommentTextChar">
+    <w:name w:val="Comment Text Char"/>
+    <w:basedOn w:val="DefaultParagraphFont"/>
+    <w:link w:val="CommentText"/>
     <w:uiPriority w:val="99"/>
     <w:semiHidden/>
     <w:rsid w:val="00D044F4"/>
@@ -4486,11 +5556,11 @@
       <w:lang w:val="en-US"/>
     </w:rPr>
   </w:style>
-  <w:style w:type="paragraph" w:styleId="Asuntodelcomentario">
+  <w:style w:type="paragraph" w:styleId="CommentSubject">
     <w:name w:val="annotation subject"/>
-    <w:basedOn w:val="Textocomentario"/>
-    <w:next w:val="Textocomentario"/>
-    <w:link w:val="AsuntodelcomentarioCar"/>
+    <w:basedOn w:val="CommentText"/>
+    <w:next w:val="CommentText"/>
+    <w:link w:val="CommentSubjectChar"/>
     <w:uiPriority w:val="99"/>
     <w:semiHidden/>
     <w:unhideWhenUsed/>
@@ -4500,16 +5570,19 @@
       <w:bCs/>
     </w:rPr>
   </w:style>
-  <w:style w:type="character" w:customStyle="1" w:styleId="AsuntodelcomentarioCar">
-    <w:name w:val="Asunto del comentario Car"/>
-    <w:basedOn w:val="TextocomentarioCar"/>
-    <w:link w:val="Asuntodelcomentario"/>
+  <w:style w:type="character" w:customStyle="1" w:styleId="CommentSubjectChar">
+    <w:name w:val="Comment Subject Char"/>
+    <w:basedOn w:val="CommentTextChar"/>
+    <w:link w:val="CommentSubject"/>
     <w:uiPriority w:val="99"/>
     <w:semiHidden/>
     <w:rsid w:val="00D044F4"/>
     <w:rPr>
       <w:b/>
       <w:bCs/>
+      <w:sz w:val="20"/>
+      <w:szCs w:val="20"/>
+      <w:lang w:val="en-US"/>
     </w:rPr>
   </w:style>
 </w:styles>
@@ -5047,45 +6120,11 @@
 </file>
 
 <file path=word/glossary/document.xml><?xml version="1.0" encoding="utf-8"?>
-<w:glossaryDocument xmlns:ve="http://schemas.openxmlformats.org/markup-compatibility/2006" xmlns:o="urn:schemas-microsoft-com:office:office" xmlns:r="http://schemas.openxmlformats.org/officeDocument/2006/relationships" xmlns:m="http://schemas.openxmlformats.org/officeDocument/2006/math" xmlns:v="urn:schemas-microsoft-com:vml" xmlns:wp="http://schemas.openxmlformats.org/drawingml/2006/wordprocessingDrawing" xmlns:w10="urn:schemas-microsoft-com:office:word" xmlns:w="http://schemas.openxmlformats.org/wordprocessingml/2006/main" xmlns:wne="http://schemas.microsoft.com/office/word/2006/wordml">
-  <w:docParts>
-    <w:docPart>
-      <w:docPartPr>
-        <w:name w:val="E17C01DAFAC945E4A67C1DFB828888F8"/>
-        <w:category>
-          <w:name w:val="General"/>
-          <w:gallery w:val="placeholder"/>
-        </w:category>
-        <w:types>
-          <w:type w:val="bbPlcHdr"/>
-        </w:types>
-        <w:behaviors>
-          <w:behavior w:val="content"/>
-        </w:behaviors>
-        <w:guid w:val="{750A1B5A-A6E1-4A9B-84D1-3E8E4D55CCC1}"/>
-      </w:docPartPr>
-      <w:docPartBody>
-        <w:p>
-          <w:pPr>
-            <w:pStyle w:val="E17C01DAFAC945E4A67C1DFB828888F8"/>
-          </w:pPr>
-          <w:r>
-            <w:rPr>
-              <w:rFonts w:asciiTheme="majorHAnsi" w:eastAsiaTheme="majorEastAsia" w:hAnsiTheme="majorHAnsi" w:cstheme="majorBidi"/>
-              <w:sz w:val="32"/>
-              <w:szCs w:val="32"/>
-            </w:rPr>
-            <w:t>[Type the document title]</w:t>
-          </w:r>
-        </w:p>
-      </w:docPartBody>
-    </w:docPart>
-  </w:docParts>
-</w:glossaryDocument>
+<w:glossaryDocument xmlns:wpc="http://schemas.microsoft.com/office/word/2010/wordprocessingCanvas" xmlns:mc="http://schemas.openxmlformats.org/markup-compatibility/2006" xmlns:o="urn:schemas-microsoft-com:office:office" xmlns:r="http://schemas.openxmlformats.org/officeDocument/2006/relationships" xmlns:m="http://schemas.openxmlformats.org/officeDocument/2006/math" xmlns:v="urn:schemas-microsoft-com:vml" xmlns:wp14="http://schemas.microsoft.com/office/word/2010/wordprocessingDrawing" xmlns:wp="http://schemas.openxmlformats.org/drawingml/2006/wordprocessingDrawing" xmlns:w10="urn:schemas-microsoft-com:office:word" xmlns:w="http://schemas.openxmlformats.org/wordprocessingml/2006/main" xmlns:w14="http://schemas.microsoft.com/office/word/2010/wordml" xmlns:wpg="http://schemas.microsoft.com/office/word/2010/wordprocessingGroup" xmlns:wpi="http://schemas.microsoft.com/office/word/2010/wordprocessingInk" xmlns:wne="http://schemas.microsoft.com/office/word/2006/wordml" xmlns:wps="http://schemas.microsoft.com/office/word/2010/wordprocessingShape" mc:Ignorable="w14 wp14"/>
 </file>
 
 <file path=word/glossary/fontTable.xml><?xml version="1.0" encoding="utf-8"?>
-<w:fonts xmlns:r="http://schemas.openxmlformats.org/officeDocument/2006/relationships" xmlns:w="http://schemas.openxmlformats.org/wordprocessingml/2006/main">
+<w:fonts xmlns:mc="http://schemas.openxmlformats.org/markup-compatibility/2006" xmlns:r="http://schemas.openxmlformats.org/officeDocument/2006/relationships" xmlns:w="http://schemas.openxmlformats.org/wordprocessingml/2006/main" xmlns:w14="http://schemas.microsoft.com/office/word/2010/wordml" mc:Ignorable="w14">
   <w:font w:name="Symbol">
     <w:panose1 w:val="05050102010706020507"/>
     <w:charset w:val="02"/>
@@ -5126,7 +6165,7 @@
     <w:charset w:val="00"/>
     <w:family w:val="roman"/>
     <w:pitch w:val="variable"/>
-    <w:sig w:usb0="A00002EF" w:usb1="4000004B" w:usb2="00000000" w:usb3="00000000" w:csb0="0000019F" w:csb1="00000000"/>
+    <w:sig w:usb0="E00002FF" w:usb1="400004FF" w:usb2="00000000" w:usb3="00000000" w:csb0="0000019F" w:csb1="00000000"/>
   </w:font>
   <w:font w:name="Tahoma">
     <w:panose1 w:val="020B0604030504040204"/>
@@ -5139,13 +6178,14 @@
 </file>
 
 <file path=word/glossary/settings.xml><?xml version="1.0" encoding="utf-8"?>
-<w:settings xmlns:o="urn:schemas-microsoft-com:office:office" xmlns:r="http://schemas.openxmlformats.org/officeDocument/2006/relationships" xmlns:m="http://schemas.openxmlformats.org/officeDocument/2006/math" xmlns:v="urn:schemas-microsoft-com:vml" xmlns:w10="urn:schemas-microsoft-com:office:word" xmlns:w="http://schemas.openxmlformats.org/wordprocessingml/2006/main" xmlns:sl="http://schemas.openxmlformats.org/schemaLibrary/2006/main">
+<w:settings xmlns:mc="http://schemas.openxmlformats.org/markup-compatibility/2006" xmlns:o="urn:schemas-microsoft-com:office:office" xmlns:r="http://schemas.openxmlformats.org/officeDocument/2006/relationships" xmlns:m="http://schemas.openxmlformats.org/officeDocument/2006/math" xmlns:v="urn:schemas-microsoft-com:vml" xmlns:w10="urn:schemas-microsoft-com:office:word" xmlns:w="http://schemas.openxmlformats.org/wordprocessingml/2006/main" xmlns:w14="http://schemas.microsoft.com/office/word/2010/wordml" xmlns:sl="http://schemas.openxmlformats.org/schemaLibrary/2006/main" mc:Ignorable="w14">
   <w:view w:val="normal"/>
   <w:defaultTabStop w:val="708"/>
   <w:hyphenationZone w:val="425"/>
   <w:characterSpacingControl w:val="doNotCompress"/>
   <w:compat>
     <w:useFELayout/>
+    <w:compatSetting w:name="compatibilityMode" w:uri="http://schemas.microsoft.com/office/word" w:val="12"/>
   </w:compat>
   <w:rsids>
     <w:rsidRoot w:val="0090551E"/>
@@ -5159,6 +6199,7 @@
     <w:rsid w:val="00853001"/>
     <w:rsid w:val="0090551E"/>
     <w:rsid w:val="00C92067"/>
+    <w:rsid w:val="00F116E4"/>
     <w:rsid w:val="00FD0004"/>
   </w:rsids>
   <m:mathPr>
@@ -5177,12 +6218,12 @@
   <w:themeFontLang w:val="es-ES"/>
   <w:clrSchemeMapping w:bg1="light1" w:t1="dark1" w:bg2="light2" w:t2="dark2" w:accent1="accent1" w:accent2="accent2" w:accent3="accent3" w:accent4="accent4" w:accent5="accent5" w:accent6="accent6" w:hyperlink="hyperlink" w:followedHyperlink="followedHyperlink"/>
   <w:decimalSymbol w:val=","/>
-  <w:listSeparator w:val=";"/>
+  <w:listSeparator w:val=","/>
 </w:settings>
 </file>
 
 <file path=word/glossary/styles.xml><?xml version="1.0" encoding="utf-8"?>
-<w:styles xmlns:r="http://schemas.openxmlformats.org/officeDocument/2006/relationships" xmlns:w="http://schemas.openxmlformats.org/wordprocessingml/2006/main">
+<w:styles xmlns:mc="http://schemas.openxmlformats.org/markup-compatibility/2006" xmlns:r="http://schemas.openxmlformats.org/officeDocument/2006/relationships" xmlns:w="http://schemas.openxmlformats.org/wordprocessingml/2006/main" xmlns:w14="http://schemas.microsoft.com/office/word/2010/wordml" mc:Ignorable="w14">
   <w:docDefaults>
     <w:rPrDefault>
       <w:rPr>
@@ -5342,18 +6383,17 @@
     <w:qFormat/>
     <w:rsid w:val="006B2D9E"/>
   </w:style>
-  <w:style w:type="character" w:default="1" w:styleId="Fuentedeprrafopredeter">
+  <w:style w:type="character" w:default="1" w:styleId="DefaultParagraphFont">
     <w:name w:val="Default Paragraph Font"/>
     <w:uiPriority w:val="1"/>
     <w:semiHidden/>
     <w:unhideWhenUsed/>
   </w:style>
-  <w:style w:type="table" w:default="1" w:styleId="Tablanormal">
+  <w:style w:type="table" w:default="1" w:styleId="TableNormal">
     <w:name w:val="Normal Table"/>
     <w:uiPriority w:val="99"/>
     <w:semiHidden/>
     <w:unhideWhenUsed/>
-    <w:qFormat/>
     <w:tblPr>
       <w:tblInd w:w="0" w:type="dxa"/>
       <w:tblCellMar>
@@ -5364,7 +6404,7 @@
       </w:tblCellMar>
     </w:tblPr>
   </w:style>
-  <w:style w:type="numbering" w:default="1" w:styleId="Sinlista">
+  <w:style w:type="numbering" w:default="1" w:styleId="NoList">
     <w:name w:val="No List"/>
     <w:uiPriority w:val="99"/>
     <w:semiHidden/>
@@ -5389,8 +6429,198 @@
 </w:styles>
 </file>
 
+<file path=word/glossary/stylesWithEffects.xml><?xml version="1.0" encoding="utf-8"?>
+<w:styles xmlns:wpc="http://schemas.microsoft.com/office/word/2010/wordprocessingCanvas" xmlns:mc="http://schemas.openxmlformats.org/markup-compatibility/2006" xmlns:o="urn:schemas-microsoft-com:office:office" xmlns:r="http://schemas.openxmlformats.org/officeDocument/2006/relationships" xmlns:m="http://schemas.openxmlformats.org/officeDocument/2006/math" xmlns:v="urn:schemas-microsoft-com:vml" xmlns:wp14="http://schemas.microsoft.com/office/word/2010/wordprocessingDrawing" xmlns:wp="http://schemas.openxmlformats.org/drawingml/2006/wordprocessingDrawing" xmlns:w10="urn:schemas-microsoft-com:office:word" xmlns:w="http://schemas.openxmlformats.org/wordprocessingml/2006/main" xmlns:w14="http://schemas.microsoft.com/office/word/2010/wordml" xmlns:wpg="http://schemas.microsoft.com/office/word/2010/wordprocessingGroup" xmlns:wpi="http://schemas.microsoft.com/office/word/2010/wordprocessingInk" xmlns:wne="http://schemas.microsoft.com/office/word/2006/wordml" xmlns:wps="http://schemas.microsoft.com/office/word/2010/wordprocessingShape" mc:Ignorable="w14 wp14">
+  <w:docDefaults>
+    <w:rPrDefault>
+      <w:rPr>
+        <w:rFonts w:asciiTheme="minorHAnsi" w:eastAsiaTheme="minorEastAsia" w:hAnsiTheme="minorHAnsi" w:cstheme="minorBidi"/>
+        <w:sz w:val="22"/>
+        <w:szCs w:val="22"/>
+        <w:lang w:val="es-AR" w:eastAsia="es-AR" w:bidi="ar-SA"/>
+      </w:rPr>
+    </w:rPrDefault>
+    <w:pPrDefault>
+      <w:pPr>
+        <w:spacing w:after="200" w:line="276" w:lineRule="auto"/>
+      </w:pPr>
+    </w:pPrDefault>
+  </w:docDefaults>
+  <w:latentStyles w:defLockedState="0" w:defUIPriority="99" w:defSemiHidden="1" w:defUnhideWhenUsed="1" w:defQFormat="0" w:count="267">
+    <w:lsdException w:name="Normal" w:semiHidden="0" w:uiPriority="0" w:unhideWhenUsed="0" w:qFormat="1"/>
+    <w:lsdException w:name="heading 1" w:semiHidden="0" w:uiPriority="9" w:unhideWhenUsed="0" w:qFormat="1"/>
+    <w:lsdException w:name="heading 2" w:uiPriority="9" w:qFormat="1"/>
+    <w:lsdException w:name="heading 3" w:uiPriority="9" w:qFormat="1"/>
+    <w:lsdException w:name="heading 4" w:uiPriority="9" w:qFormat="1"/>
+    <w:lsdException w:name="heading 5" w:uiPriority="9" w:qFormat="1"/>
+    <w:lsdException w:name="heading 6" w:uiPriority="9" w:qFormat="1"/>
+    <w:lsdException w:name="heading 7" w:uiPriority="9" w:qFormat="1"/>
+    <w:lsdException w:name="heading 8" w:uiPriority="9" w:qFormat="1"/>
+    <w:lsdException w:name="heading 9" w:uiPriority="9" w:qFormat="1"/>
+    <w:lsdException w:name="toc 1" w:uiPriority="39"/>
+    <w:lsdException w:name="toc 2" w:uiPriority="39"/>
+    <w:lsdException w:name="toc 3" w:uiPriority="39"/>
+    <w:lsdException w:name="toc 4" w:uiPriority="39"/>
+    <w:lsdException w:name="toc 5" w:uiPriority="39"/>
+    <w:lsdException w:name="toc 6" w:uiPriority="39"/>
+    <w:lsdException w:name="toc 7" w:uiPriority="39"/>
+    <w:lsdException w:name="toc 8" w:uiPriority="39"/>
+    <w:lsdException w:name="toc 9" w:uiPriority="39"/>
+    <w:lsdException w:name="caption" w:uiPriority="35" w:qFormat="1"/>
+    <w:lsdException w:name="Title" w:semiHidden="0" w:uiPriority="10" w:unhideWhenUsed="0" w:qFormat="1"/>
+    <w:lsdException w:name="Default Paragraph Font" w:uiPriority="1"/>
+    <w:lsdException w:name="Subtitle" w:semiHidden="0" w:uiPriority="11" w:unhideWhenUsed="0" w:qFormat="1"/>
+    <w:lsdException w:name="Strong" w:semiHidden="0" w:uiPriority="22" w:unhideWhenUsed="0" w:qFormat="1"/>
+    <w:lsdException w:name="Emphasis" w:semiHidden="0" w:uiPriority="20" w:unhideWhenUsed="0" w:qFormat="1"/>
+    <w:lsdException w:name="Table Grid" w:semiHidden="0" w:uiPriority="59" w:unhideWhenUsed="0"/>
+    <w:lsdException w:name="Placeholder Text" w:unhideWhenUsed="0"/>
+    <w:lsdException w:name="No Spacing" w:semiHidden="0" w:uiPriority="1" w:unhideWhenUsed="0" w:qFormat="1"/>
+    <w:lsdException w:name="Light Shading" w:semiHidden="0" w:uiPriority="60" w:unhideWhenUsed="0"/>
+    <w:lsdException w:name="Light List" w:semiHidden="0" w:uiPriority="61" w:unhideWhenUsed="0"/>
+    <w:lsdException w:name="Light Grid" w:semiHidden="0" w:uiPriority="62" w:unhideWhenUsed="0"/>
+    <w:lsdException w:name="Medium Shading 1" w:semiHidden="0" w:uiPriority="63" w:unhideWhenUsed="0"/>
+    <w:lsdException w:name="Medium Shading 2" w:semiHidden="0" w:uiPriority="64" w:unhideWhenUsed="0"/>
+    <w:lsdException w:name="Medium List 1" w:semiHidden="0" w:uiPriority="65" w:unhideWhenUsed="0"/>
+    <w:lsdException w:name="Medium List 2" w:semiHidden="0" w:uiPriority="66" w:unhideWhenUsed="0"/>
+    <w:lsdException w:name="Medium Grid 1" w:semiHidden="0" w:uiPriority="67" w:unhideWhenUsed="0"/>
+    <w:lsdException w:name="Medium Grid 2" w:semiHidden="0" w:uiPriority="68" w:unhideWhenUsed="0"/>
+    <w:lsdException w:name="Medium Grid 3" w:semiHidden="0" w:uiPriority="69" w:unhideWhenUsed="0"/>
+    <w:lsdException w:name="Dark List" w:semiHidden="0" w:uiPriority="70" w:unhideWhenUsed="0"/>
+    <w:lsdException w:name="Colorful Shading" w:semiHidden="0" w:uiPriority="71" w:unhideWhenUsed="0"/>
+    <w:lsdException w:name="Colorful List" w:semiHidden="0" w:uiPriority="72" w:unhideWhenUsed="0"/>
+    <w:lsdException w:name="Colorful Grid" w:semiHidden="0" w:uiPriority="73" w:unhideWhenUsed="0"/>
+    <w:lsdException w:name="Light Shading Accent 1" w:semiHidden="0" w:uiPriority="60" w:unhideWhenUsed="0"/>
+    <w:lsdException w:name="Light List Accent 1" w:semiHidden="0" w:uiPriority="61" w:unhideWhenUsed="0"/>
+    <w:lsdException w:name="Light Grid Accent 1" w:semiHidden="0" w:uiPriority="62" w:unhideWhenUsed="0"/>
+    <w:lsdException w:name="Medium Shading 1 Accent 1" w:semiHidden="0" w:uiPriority="63" w:unhideWhenUsed="0"/>
+    <w:lsdException w:name="Medium Shading 2 Accent 1" w:semiHidden="0" w:uiPriority="64" w:unhideWhenUsed="0"/>
+    <w:lsdException w:name="Medium List 1 Accent 1" w:semiHidden="0" w:uiPriority="65" w:unhideWhenUsed="0"/>
+    <w:lsdException w:name="Revision" w:unhideWhenUsed="0"/>
+    <w:lsdException w:name="List Paragraph" w:semiHidden="0" w:uiPriority="34" w:unhideWhenUsed="0" w:qFormat="1"/>
+    <w:lsdException w:name="Quote" w:semiHidden="0" w:uiPriority="29" w:unhideWhenUsed="0" w:qFormat="1"/>
+    <w:lsdException w:name="Intense Quote" w:semiHidden="0" w:uiPriority="30" w:unhideWhenUsed="0" w:qFormat="1"/>
+    <w:lsdException w:name="Medium List 2 Accent 1" w:semiHidden="0" w:uiPriority="66" w:unhideWhenUsed="0"/>
+    <w:lsdException w:name="Medium Grid 1 Accent 1" w:semiHidden="0" w:uiPriority="67" w:unhideWhenUsed="0"/>
+    <w:lsdException w:name="Medium Grid 2 Accent 1" w:semiHidden="0" w:uiPriority="68" w:unhideWhenUsed="0"/>
+    <w:lsdException w:name="Medium Grid 3 Accent 1" w:semiHidden="0" w:uiPriority="69" w:unhideWhenUsed="0"/>
+    <w:lsdException w:name="Dark List Accent 1" w:semiHidden="0" w:uiPriority="70" w:unhideWhenUsed="0"/>
+    <w:lsdException w:name="Colorful Shading Accent 1" w:semiHidden="0" w:uiPriority="71" w:unhideWhenUsed="0"/>
+    <w:lsdException w:name="Colorful List Accent 1" w:semiHidden="0" w:uiPriority="72" w:unhideWhenUsed="0"/>
+    <w:lsdException w:name="Colorful Grid Accent 1" w:semiHidden="0" w:uiPriority="73" w:unhideWhenUsed="0"/>
+    <w:lsdException w:name="Light Shading Accent 2" w:semiHidden="0" w:uiPriority="60" w:unhideWhenUsed="0"/>
+    <w:lsdException w:name="Light List Accent 2" w:semiHidden="0" w:uiPriority="61" w:unhideWhenUsed="0"/>
+    <w:lsdException w:name="Light Grid Accent 2" w:semiHidden="0" w:uiPriority="62" w:unhideWhenUsed="0"/>
+    <w:lsdException w:name="Medium Shading 1 Accent 2" w:semiHidden="0" w:uiPriority="63" w:unhideWhenUsed="0"/>
+    <w:lsdException w:name="Medium Shading 2 Accent 2" w:semiHidden="0" w:uiPriority="64" w:unhideWhenUsed="0"/>
+    <w:lsdException w:name="Medium List 1 Accent 2" w:semiHidden="0" w:uiPriority="65" w:unhideWhenUsed="0"/>
+    <w:lsdException w:name="Medium List 2 Accent 2" w:semiHidden="0" w:uiPriority="66" w:unhideWhenUsed="0"/>
+    <w:lsdException w:name="Medium Grid 1 Accent 2" w:semiHidden="0" w:uiPriority="67" w:unhideWhenUsed="0"/>
+    <w:lsdException w:name="Medium Grid 2 Accent 2" w:semiHidden="0" w:uiPriority="68" w:unhideWhenUsed="0"/>
+    <w:lsdException w:name="Medium Grid 3 Accent 2" w:semiHidden="0" w:uiPriority="69" w:unhideWhenUsed="0"/>
+    <w:lsdException w:name="Dark List Accent 2" w:semiHidden="0" w:uiPriority="70" w:unhideWhenUsed="0"/>
+    <w:lsdException w:name="Colorful Shading Accent 2" w:semiHidden="0" w:uiPriority="71" w:unhideWhenUsed="0"/>
+    <w:lsdException w:name="Colorful List Accent 2" w:semiHidden="0" w:uiPriority="72" w:unhideWhenUsed="0"/>
+    <w:lsdException w:name="Colorful Grid Accent 2" w:semiHidden="0" w:uiPriority="73" w:unhideWhenUsed="0"/>
+    <w:lsdException w:name="Light Shading Accent 3" w:semiHidden="0" w:uiPriority="60" w:unhideWhenUsed="0"/>
+    <w:lsdException w:name="Light List Accent 3" w:semiHidden="0" w:uiPriority="61" w:unhideWhenUsed="0"/>
+    <w:lsdException w:name="Light Grid Accent 3" w:semiHidden="0" w:uiPriority="62" w:unhideWhenUsed="0"/>
+    <w:lsdException w:name="Medium Shading 1 Accent 3" w:semiHidden="0" w:uiPriority="63" w:unhideWhenUsed="0"/>
+    <w:lsdException w:name="Medium Shading 2 Accent 3" w:semiHidden="0" w:uiPriority="64" w:unhideWhenUsed="0"/>
+    <w:lsdException w:name="Medium List 1 Accent 3" w:semiHidden="0" w:uiPriority="65" w:unhideWhenUsed="0"/>
+    <w:lsdException w:name="Medium List 2 Accent 3" w:semiHidden="0" w:uiPriority="66" w:unhideWhenUsed="0"/>
+    <w:lsdException w:name="Medium Grid 1 Accent 3" w:semiHidden="0" w:uiPriority="67" w:unhideWhenUsed="0"/>
+    <w:lsdException w:name="Medium Grid 2 Accent 3" w:semiHidden="0" w:uiPriority="68" w:unhideWhenUsed="0"/>
+    <w:lsdException w:name="Medium Grid 3 Accent 3" w:semiHidden="0" w:uiPriority="69" w:unhideWhenUsed="0"/>
+    <w:lsdException w:name="Dark List Accent 3" w:semiHidden="0" w:uiPriority="70" w:unhideWhenUsed="0"/>
+    <w:lsdException w:name="Colorful Shading Accent 3" w:semiHidden="0" w:uiPriority="71" w:unhideWhenUsed="0"/>
+    <w:lsdException w:name="Colorful List Accent 3" w:semiHidden="0" w:uiPriority="72" w:unhideWhenUsed="0"/>
+    <w:lsdException w:name="Colorful Grid Accent 3" w:semiHidden="0" w:uiPriority="73" w:unhideWhenUsed="0"/>
+    <w:lsdException w:name="Light Shading Accent 4" w:semiHidden="0" w:uiPriority="60" w:unhideWhenUsed="0"/>
+    <w:lsdException w:name="Light List Accent 4" w:semiHidden="0" w:uiPriority="61" w:unhideWhenUsed="0"/>
+    <w:lsdException w:name="Light Grid Accent 4" w:semiHidden="0" w:uiPriority="62" w:unhideWhenUsed="0"/>
+    <w:lsdException w:name="Medium Shading 1 Accent 4" w:semiHidden="0" w:uiPriority="63" w:unhideWhenUsed="0"/>
+    <w:lsdException w:name="Medium Shading 2 Accent 4" w:semiHidden="0" w:uiPriority="64" w:unhideWhenUsed="0"/>
+    <w:lsdException w:name="Medium List 1 Accent 4" w:semiHidden="0" w:uiPriority="65" w:unhideWhenUsed="0"/>
+    <w:lsdException w:name="Medium List 2 Accent 4" w:semiHidden="0" w:uiPriority="66" w:unhideWhenUsed="0"/>
+    <w:lsdException w:name="Medium Grid 1 Accent 4" w:semiHidden="0" w:uiPriority="67" w:unhideWhenUsed="0"/>
+    <w:lsdException w:name="Medium Grid 2 Accent 4" w:semiHidden="0" w:uiPriority="68" w:unhideWhenUsed="0"/>
+    <w:lsdException w:name="Medium Grid 3 Accent 4" w:semiHidden="0" w:uiPriority="69" w:unhideWhenUsed="0"/>
+    <w:lsdException w:name="Dark List Accent 4" w:semiHidden="0" w:uiPriority="70" w:unhideWhenUsed="0"/>
+    <w:lsdException w:name="Colorful Shading Accent 4" w:semiHidden="0" w:uiPriority="71" w:unhideWhenUsed="0"/>
+    <w:lsdException w:name="Colorful List Accent 4" w:semiHidden="0" w:uiPriority="72" w:unhideWhenUsed="0"/>
+    <w:lsdException w:name="Colorful Grid Accent 4" w:semiHidden="0" w:uiPriority="73" w:unhideWhenUsed="0"/>
+    <w:lsdException w:name="Light Shading Accent 5" w:semiHidden="0" w:uiPriority="60" w:unhideWhenUsed="0"/>
+    <w:lsdException w:name="Light List Accent 5" w:semiHidden="0" w:uiPriority="61" w:unhideWhenUsed="0"/>
+    <w:lsdException w:name="Light Grid Accent 5" w:semiHidden="0" w:uiPriority="62" w:unhideWhenUsed="0"/>
+    <w:lsdException w:name="Medium Shading 1 Accent 5" w:semiHidden="0" w:uiPriority="63" w:unhideWhenUsed="0"/>
+    <w:lsdException w:name="Medium Shading 2 Accent 5" w:semiHidden="0" w:uiPriority="64" w:unhideWhenUsed="0"/>
+    <w:lsdException w:name="Medium List 1 Accent 5" w:semiHidden="0" w:uiPriority="65" w:unhideWhenUsed="0"/>
+    <w:lsdException w:name="Medium List 2 Accent 5" w:semiHidden="0" w:uiPriority="66" w:unhideWhenUsed="0"/>
+    <w:lsdException w:name="Medium Grid 1 Accent 5" w:semiHidden="0" w:uiPriority="67" w:unhideWhenUsed="0"/>
+    <w:lsdException w:name="Medium Grid 2 Accent 5" w:semiHidden="0" w:uiPriority="68" w:unhideWhenUsed="0"/>
+    <w:lsdException w:name="Medium Grid 3 Accent 5" w:semiHidden="0" w:uiPriority="69" w:unhideWhenUsed="0"/>
+    <w:lsdException w:name="Dark List Accent 5" w:semiHidden="0" w:uiPriority="70" w:unhideWhenUsed="0"/>
+    <w:lsdException w:name="Colorful Shading Accent 5" w:semiHidden="0" w:uiPriority="71" w:unhideWhenUsed="0"/>
+    <w:lsdException w:name="Colorful List Accent 5" w:semiHidden="0" w:uiPriority="72" w:unhideWhenUsed="0"/>
+    <w:lsdException w:name="Colorful Grid Accent 5" w:semiHidden="0" w:uiPriority="73" w:unhideWhenUsed="0"/>
+    <w:lsdException w:name="Light Shading Accent 6" w:semiHidden="0" w:uiPriority="60" w:unhideWhenUsed="0"/>
+    <w:lsdException w:name="Light List Accent 6" w:semiHidden="0" w:uiPriority="61" w:unhideWhenUsed="0"/>
+    <w:lsdException w:name="Light Grid Accent 6" w:semiHidden="0" w:uiPriority="62" w:unhideWhenUsed="0"/>
+    <w:lsdException w:name="Medium Shading 1 Accent 6" w:semiHidden="0" w:uiPriority="63" w:unhideWhenUsed="0"/>
+    <w:lsdException w:name="Medium Shading 2 Accent 6" w:semiHidden="0" w:uiPriority="64" w:unhideWhenUsed="0"/>
+    <w:lsdException w:name="Medium List 1 Accent 6" w:semiHidden="0" w:uiPriority="65" w:unhideWhenUsed="0"/>
+    <w:lsdException w:name="Medium List 2 Accent 6" w:semiHidden="0" w:uiPriority="66" w:unhideWhenUsed="0"/>
+    <w:lsdException w:name="Medium Grid 1 Accent 6" w:semiHidden="0" w:uiPriority="67" w:unhideWhenUsed="0"/>
+    <w:lsdException w:name="Medium Grid 2 Accent 6" w:semiHidden="0" w:uiPriority="68" w:unhideWhenUsed="0"/>
+    <w:lsdException w:name="Medium Grid 3 Accent 6" w:semiHidden="0" w:uiPriority="69" w:unhideWhenUsed="0"/>
+    <w:lsdException w:name="Dark List Accent 6" w:semiHidden="0" w:uiPriority="70" w:unhideWhenUsed="0"/>
+    <w:lsdException w:name="Colorful Shading Accent 6" w:semiHidden="0" w:uiPriority="71" w:unhideWhenUsed="0"/>
+    <w:lsdException w:name="Colorful List Accent 6" w:semiHidden="0" w:uiPriority="72" w:unhideWhenUsed="0"/>
+    <w:lsdException w:name="Colorful Grid Accent 6" w:semiHidden="0" w:uiPriority="73" w:unhideWhenUsed="0"/>
+    <w:lsdException w:name="Subtle Emphasis" w:semiHidden="0" w:uiPriority="19" w:unhideWhenUsed="0" w:qFormat="1"/>
+    <w:lsdException w:name="Intense Emphasis" w:semiHidden="0" w:uiPriority="21" w:unhideWhenUsed="0" w:qFormat="1"/>
+    <w:lsdException w:name="Subtle Reference" w:semiHidden="0" w:uiPriority="31" w:unhideWhenUsed="0" w:qFormat="1"/>
+    <w:lsdException w:name="Intense Reference" w:semiHidden="0" w:uiPriority="32" w:unhideWhenUsed="0" w:qFormat="1"/>
+    <w:lsdException w:name="Book Title" w:semiHidden="0" w:uiPriority="33" w:unhideWhenUsed="0" w:qFormat="1"/>
+    <w:lsdException w:name="Bibliography" w:uiPriority="37"/>
+    <w:lsdException w:name="TOC Heading" w:uiPriority="39" w:qFormat="1"/>
+  </w:latentStyles>
+  <w:style w:type="paragraph" w:default="1" w:styleId="Normal">
+    <w:name w:val="Normal"/>
+    <w:qFormat/>
+  </w:style>
+  <w:style w:type="character" w:default="1" w:styleId="DefaultParagraphFont">
+    <w:name w:val="Default Paragraph Font"/>
+    <w:uiPriority w:val="1"/>
+    <w:semiHidden/>
+    <w:unhideWhenUsed/>
+  </w:style>
+  <w:style w:type="table" w:default="1" w:styleId="TableNormal">
+    <w:name w:val="Normal Table"/>
+    <w:uiPriority w:val="99"/>
+    <w:semiHidden/>
+    <w:unhideWhenUsed/>
+    <w:tblPr>
+      <w:tblInd w:w="0" w:type="dxa"/>
+      <w:tblCellMar>
+        <w:top w:w="0" w:type="dxa"/>
+        <w:left w:w="108" w:type="dxa"/>
+        <w:bottom w:w="0" w:type="dxa"/>
+        <w:right w:w="108" w:type="dxa"/>
+      </w:tblCellMar>
+    </w:tblPr>
+  </w:style>
+  <w:style w:type="numbering" w:default="1" w:styleId="NoList">
+    <w:name w:val="No List"/>
+    <w:uiPriority w:val="99"/>
+    <w:semiHidden/>
+    <w:unhideWhenUsed/>
+  </w:style>
+</w:styles>
+</file>
+
 <file path=word/glossary/webSettings.xml><?xml version="1.0" encoding="utf-8"?>
-<w:webSettings xmlns:r="http://schemas.openxmlformats.org/officeDocument/2006/relationships" xmlns:w="http://schemas.openxmlformats.org/wordprocessingml/2006/main">
+<w:webSettings xmlns:mc="http://schemas.openxmlformats.org/markup-compatibility/2006" xmlns:r="http://schemas.openxmlformats.org/officeDocument/2006/relationships" xmlns:w="http://schemas.openxmlformats.org/wordprocessingml/2006/main" xmlns:w14="http://schemas.microsoft.com/office/word/2010/wordml" mc:Ignorable="w14">
   <w:optimizeForBrowser/>
   <w:allowPNG/>
 </w:webSettings>
@@ -5686,7 +6916,7 @@
 </file>
 
 <file path=customXml/itemProps1.xml><?xml version="1.0" encoding="utf-8"?>
-<ds:datastoreItem xmlns:ds="http://schemas.openxmlformats.org/officeDocument/2006/customXml" ds:itemID="{EA56409F-AC7F-4B6A-B0F8-69687AC9EA87}">
+<ds:datastoreItem xmlns:ds="http://schemas.openxmlformats.org/officeDocument/2006/customXml" ds:itemID="{BDFEE667-1612-4E53-9E24-44D0114827F2}">
   <ds:schemaRefs>
     <ds:schemaRef ds:uri="http://schemas.openxmlformats.org/officeDocument/2006/bibliography"/>
   </ds:schemaRefs>

</xml_diff>